<commit_message>
- design - fix revisiondao - fix some warnings
</commit_message>
<xml_diff>
--- a/docs/design.docx
+++ b/docs/design.docx
@@ -4,6 +4,22 @@
   <w:body>
     <w:p>
       <w:pPr>
+        <w:pStyle w:val="style16"/>
+      </w:pPr>
+      <w:r>
+        <w:rPr/>
+      </w:r>
+    </w:p>
+    <w:p>
+      <w:pPr>
+        <w:pStyle w:val="style16"/>
+      </w:pPr>
+      <w:r>
+        <w:rPr/>
+      </w:r>
+    </w:p>
+    <w:p>
+      <w:pPr>
         <w:pStyle w:val="style20"/>
         <w:jc w:val="center"/>
         <w:spacing w:after="120" w:before="240"/>
@@ -36,6 +52,15 @@
       </w:pPr>
       <w:r>
         <w:rPr/>
+      </w:r>
+    </w:p>
+    <w:p>
+      <w:pPr>
+        <w:pStyle w:val="style22"/>
+      </w:pPr>
+      <w:r>
+        <w:rPr/>
+        <w:t>Mục lục</w:t>
       </w:r>
     </w:p>
     <w:p>
@@ -52,29 +77,9 @@
     </w:p>
     <w:p>
       <w:pPr>
-        <w:pStyle w:val="style22"/>
-      </w:pPr>
-      <w:r>
-        <w:rPr/>
-        <w:t>Mục lục</w:t>
-      </w:r>
-    </w:p>
-    <w:p>
-      <w:pPr>
-        <w:sectPr>
-          <w:formProt w:val="off"/>
-          <w:pgSz w:h="15840" w:w="12240"/>
-          <w:textDirection w:val="lrTb"/>
-          <w:type w:val="continuous"/>
-          <w:pgMar w:bottom="1134" w:left="1134" w:right="1134" w:top="1134"/>
-        </w:sectPr>
-      </w:pPr>
-    </w:p>
-    <w:p>
-      <w:pPr>
         <w:pStyle w:val="style23"/>
         <w:tabs>
-          <w:tab w:leader="dot" w:pos="9972" w:val="right"/>
+          <w:tab w:leader="dot" w:pos="10255" w:val="right"/>
         </w:tabs>
       </w:pPr>
       <w:r>
@@ -97,7 +102,7 @@
       <w:pPr>
         <w:pStyle w:val="style24"/>
         <w:tabs>
-          <w:tab w:leader="dot" w:pos="9972" w:val="right"/>
+          <w:tab w:leader="dot" w:pos="10538" w:val="right"/>
         </w:tabs>
       </w:pPr>
       <w:r>
@@ -111,7 +116,7 @@
       <w:pPr>
         <w:pStyle w:val="style24"/>
         <w:tabs>
-          <w:tab w:leader="dot" w:pos="9972" w:val="right"/>
+          <w:tab w:leader="dot" w:pos="10538" w:val="right"/>
         </w:tabs>
       </w:pPr>
       <w:r>
@@ -125,7 +130,7 @@
       <w:pPr>
         <w:pStyle w:val="style23"/>
         <w:tabs>
-          <w:tab w:leader="dot" w:pos="9972" w:val="right"/>
+          <w:tab w:leader="dot" w:pos="10255" w:val="right"/>
         </w:tabs>
       </w:pPr>
       <w:r>
@@ -139,7 +144,7 @@
       <w:pPr>
         <w:pStyle w:val="style23"/>
         <w:tabs>
-          <w:tab w:leader="dot" w:pos="9972" w:val="right"/>
+          <w:tab w:leader="dot" w:pos="10255" w:val="right"/>
         </w:tabs>
       </w:pPr>
       <w:r>
@@ -153,7 +158,7 @@
       <w:pPr>
         <w:pStyle w:val="style24"/>
         <w:tabs>
-          <w:tab w:leader="dot" w:pos="9972" w:val="right"/>
+          <w:tab w:leader="dot" w:pos="10538" w:val="right"/>
         </w:tabs>
       </w:pPr>
       <w:r>
@@ -167,7 +172,7 @@
       <w:pPr>
         <w:pStyle w:val="style24"/>
         <w:tabs>
-          <w:tab w:leader="dot" w:pos="9972" w:val="right"/>
+          <w:tab w:leader="dot" w:pos="10538" w:val="right"/>
         </w:tabs>
       </w:pPr>
       <w:r>
@@ -181,12 +186,12 @@
       <w:pPr>
         <w:pStyle w:val="style24"/>
         <w:tabs>
-          <w:tab w:leader="dot" w:pos="9972" w:val="right"/>
+          <w:tab w:leader="dot" w:pos="10538" w:val="right"/>
         </w:tabs>
       </w:pPr>
       <w:r>
         <w:rPr/>
-        <w:t>UserLink</w:t>
+        <w:t>userLink</w:t>
         <w:tab/>
         <w:t>5</w:t>
       </w:r>
@@ -195,12 +200,26 @@
       <w:pPr>
         <w:pStyle w:val="style24"/>
         <w:tabs>
-          <w:tab w:leader="dot" w:pos="9972" w:val="right"/>
+          <w:tab w:leader="dot" w:pos="10538" w:val="right"/>
         </w:tabs>
       </w:pPr>
       <w:r>
         <w:rPr/>
-        <w:t>Form</w:t>
+        <w:t>form</w:t>
+        <w:tab/>
+        <w:t>5</w:t>
+      </w:r>
+    </w:p>
+    <w:p>
+      <w:pPr>
+        <w:pStyle w:val="style24"/>
+        <w:tabs>
+          <w:tab w:leader="dot" w:pos="10538" w:val="right"/>
+        </w:tabs>
+      </w:pPr>
+      <w:r>
+        <w:rPr/>
+        <w:t>parse</w:t>
         <w:tab/>
         <w:t>5</w:t>
       </w:r>
@@ -209,14 +228,14 @@
       <w:pPr>
         <w:pStyle w:val="style23"/>
         <w:tabs>
-          <w:tab w:leader="dot" w:pos="9972" w:val="right"/>
+          <w:tab w:leader="dot" w:pos="10255" w:val="right"/>
         </w:tabs>
       </w:pPr>
       <w:r>
         <w:rPr/>
         <w:t>Functions</w:t>
         <w:tab/>
-        <w:t>5</w:t>
+        <w:t>7</w:t>
       </w:r>
       <w:r>
         <w:fldChar w:fldCharType="end"/>
@@ -235,7 +254,10 @@
     </w:p>
     <w:p>
       <w:pPr>
-        <w:pStyle w:val="style2"/>
+        <w:pStyle w:val="style23"/>
+        <w:tabs>
+          <w:tab w:leader="dot" w:pos="10255" w:val="right"/>
+        </w:tabs>
       </w:pPr>
       <w:r>
         <w:rPr/>
@@ -248,6 +270,18 @@
           <w:ilvl w:val="1"/>
           <w:numId w:val="1"/>
         </w:numPr>
+      </w:pPr>
+      <w:r>
+        <w:rPr/>
+      </w:r>
+    </w:p>
+    <w:p>
+      <w:pPr>
+        <w:pStyle w:val="style2"/>
+        <w:numPr>
+          <w:ilvl w:val="1"/>
+          <w:numId w:val="2"/>
+        </w:numPr>
         <w:pageBreakBefore/>
       </w:pPr>
       <w:r>
@@ -260,7 +294,7 @@
         <w:pStyle w:val="style3"/>
         <w:numPr>
           <w:ilvl w:val="2"/>
-          <w:numId w:val="1"/>
+          <w:numId w:val="2"/>
         </w:numPr>
       </w:pPr>
       <w:r>
@@ -289,7 +323,7 @@
         <w:pStyle w:val="style3"/>
         <w:numPr>
           <w:ilvl w:val="2"/>
-          <w:numId w:val="1"/>
+          <w:numId w:val="2"/>
         </w:numPr>
       </w:pPr>
       <w:r>
@@ -311,7 +345,7 @@
         <w:pStyle w:val="style2"/>
         <w:numPr>
           <w:ilvl w:val="1"/>
-          <w:numId w:val="1"/>
+          <w:numId w:val="2"/>
         </w:numPr>
       </w:pPr>
       <w:r>
@@ -375,14 +409,319 @@
     <w:p>
       <w:pPr>
         <w:pStyle w:val="style2"/>
+        <w:widowControl w:val="off"/>
+        <w:tabs>
+          <w:tab w:leader="none" w:pos="709" w:val="left"/>
+        </w:tabs>
+        <w:suppressAutoHyphens w:val="true"/>
+      </w:pPr>
+      <w:r>
+        <w:rPr/>
+      </w:r>
+    </w:p>
+    <w:p>
+      <w:pPr>
+        <w:pStyle w:val="style2"/>
         <w:numPr>
           <w:ilvl w:val="1"/>
-          <w:numId w:val="1"/>
+          <w:numId w:val="2"/>
         </w:numPr>
+        <w:pageBreakBefore/>
       </w:pPr>
       <w:r>
         <w:rPr/>
         <w:t>Tags</w:t>
+      </w:r>
+    </w:p>
+    <w:p>
+      <w:pPr>
+        <w:pStyle w:val="style3"/>
+        <w:numPr>
+          <w:ilvl w:val="2"/>
+          <w:numId w:val="2"/>
+        </w:numPr>
+      </w:pPr>
+      <w:r>
+        <w:rPr/>
+        <w:t>actionButton &amp; actionLink</w:t>
+      </w:r>
+    </w:p>
+    <w:p>
+      <w:pPr>
+        <w:pStyle w:val="style16"/>
+      </w:pPr>
+      <w:r>
+        <w:rPr/>
+        <w:t>Tạo liên kết đến hành động, dùng thẻ này để code rõ ràng và dễ thay đổi hơn.</w:t>
+      </w:r>
+    </w:p>
+    <w:p>
+      <w:pPr>
+        <w:pStyle w:val="style16"/>
+      </w:pPr>
+      <w:r>
+        <w:rPr/>
+        <w:t>Cú pháp:</w:t>
+      </w:r>
+    </w:p>
+    <w:p>
+      <w:pPr>
+        <w:pStyle w:val="style25"/>
+      </w:pPr>
+      <w:r>
+        <w:rPr>
+          <w:rFonts w:ascii="Courier New" w:hAnsi="Courier New"/>
+        </w:rPr>
+        <w:t>&lt;ocw:action(Button|Link) name=... [id=...] [class=...] [confirm=...]&gt;</w:t>
+      </w:r>
+    </w:p>
+    <w:p>
+      <w:pPr>
+        <w:pStyle w:val="style25"/>
+      </w:pPr>
+      <w:r>
+        <w:rPr>
+          <w:rFonts w:ascii="Courier New" w:hAnsi="Courier New"/>
+        </w:rPr>
+        <w:tab/>
+        <w:t>[&lt;ocw:param name=... value=...&gt;]</w:t>
+      </w:r>
+    </w:p>
+    <w:p>
+      <w:pPr>
+        <w:pStyle w:val="style25"/>
+      </w:pPr>
+      <w:r>
+        <w:rPr>
+          <w:rFonts w:ascii="Courier New" w:hAnsi="Courier New"/>
+        </w:rPr>
+        <w:tab/>
+      </w:r>
+      <w:r>
+        <w:rPr>
+          <w:i/>
+          <w:iCs/>
+          <w:rFonts w:ascii="Courier New" w:hAnsi="Courier New"/>
+        </w:rPr>
+        <w:t>content</w:t>
+      </w:r>
+    </w:p>
+    <w:p>
+      <w:pPr>
+        <w:pStyle w:val="style25"/>
+      </w:pPr>
+      <w:r>
+        <w:rPr>
+          <w:rFonts w:ascii="Courier New" w:hAnsi="Courier New"/>
+        </w:rPr>
+        <w:t>&lt;/ocw:action(Button|Link)&gt;</w:t>
+      </w:r>
+    </w:p>
+    <w:p>
+      <w:pPr>
+        <w:pStyle w:val="style16"/>
+      </w:pPr>
+      <w:r>
+        <w:rPr/>
+        <w:t>Trong đó confirm là một lời gọi hàm JavaScript trẻ về true/false.</w:t>
+      </w:r>
+    </w:p>
+    <w:p>
+      <w:pPr>
+        <w:pStyle w:val="style3"/>
+        <w:numPr>
+          <w:ilvl w:val="2"/>
+          <w:numId w:val="2"/>
+        </w:numPr>
+      </w:pPr>
+      <w:r>
+        <w:rPr/>
+        <w:t>articleButton &amp; articleLink</w:t>
+      </w:r>
+    </w:p>
+    <w:p>
+      <w:pPr>
+        <w:pStyle w:val="style25"/>
+      </w:pPr>
+      <w:r>
+        <w:rPr>
+          <w:rFonts w:ascii="Courier New" w:hAnsi="Courier New"/>
+        </w:rPr>
+        <w:t>&lt;ocw:article(Button|Link) resource=</w:t>
+      </w:r>
+      <w:r>
+        <w:rPr>
+          <w:i/>
+          <w:iCs/>
+          <w:rFonts w:ascii="Courier New" w:hAnsi="Courier New"/>
+        </w:rPr>
+        <w:t>resource_object</w:t>
+      </w:r>
+      <w:r>
+        <w:rPr>
+          <w:rFonts w:ascii="Courier New" w:hAnsi="Courier New"/>
+        </w:rPr>
+        <w:t>&gt;</w:t>
+      </w:r>
+    </w:p>
+    <w:p>
+      <w:pPr>
+        <w:pStyle w:val="style25"/>
+      </w:pPr>
+      <w:r>
+        <w:rPr>
+          <w:rFonts w:ascii="Courier New" w:hAnsi="Courier New"/>
+        </w:rPr>
+        <w:t>&lt;/ocw:article(Button|Link)&gt;</w:t>
+      </w:r>
+    </w:p>
+    <w:p>
+      <w:pPr>
+        <w:pStyle w:val="style16"/>
+      </w:pPr>
+      <w:r>
+        <w:rPr/>
+        <w:t>Trong đó resource_object là một đối tượng kiểu oop.data.Resource.</w:t>
+      </w:r>
+    </w:p>
+    <w:p>
+      <w:pPr>
+        <w:pStyle w:val="style3"/>
+        <w:numPr>
+          <w:ilvl w:val="2"/>
+          <w:numId w:val="2"/>
+        </w:numPr>
+      </w:pPr>
+      <w:r>
+        <w:rPr/>
+        <w:t>userLink</w:t>
+      </w:r>
+    </w:p>
+    <w:p>
+      <w:pPr>
+        <w:pStyle w:val="style16"/>
+      </w:pPr>
+      <w:r>
+        <w:rPr>
+          <w:rFonts w:ascii="Courier New" w:hAnsi="Courier New"/>
+        </w:rPr>
+        <w:t>&lt;ocw:userLink user=</w:t>
+      </w:r>
+      <w:r>
+        <w:rPr>
+          <w:i/>
+          <w:iCs/>
+          <w:rFonts w:ascii="Courier New" w:hAnsi="Courier New"/>
+        </w:rPr>
+        <w:t>user_object</w:t>
+      </w:r>
+      <w:r>
+        <w:rPr>
+          <w:rFonts w:ascii="Courier New" w:hAnsi="Courier New"/>
+        </w:rPr>
+        <w:t>&gt;</w:t>
+      </w:r>
+    </w:p>
+    <w:p>
+      <w:pPr>
+        <w:pStyle w:val="style16"/>
+      </w:pPr>
+      <w:r>
+        <w:rPr>
+          <w:i/>
+          <w:iCs/>
+          <w:rFonts w:ascii="Courier New" w:hAnsi="Courier New"/>
+        </w:rPr>
+        <w:tab/>
+        <w:t>content</w:t>
+      </w:r>
+    </w:p>
+    <w:p>
+      <w:pPr>
+        <w:pStyle w:val="style16"/>
+      </w:pPr>
+      <w:r>
+        <w:rPr>
+          <w:rFonts w:ascii="Courier New" w:hAnsi="Courier New"/>
+        </w:rPr>
+        <w:t>&lt;/ocw:userLink&gt;</w:t>
+      </w:r>
+    </w:p>
+    <w:p>
+      <w:pPr>
+        <w:pStyle w:val="style16"/>
+      </w:pPr>
+      <w:r>
+        <w:rPr>
+          <w:i/>
+          <w:iCs/>
+        </w:rPr>
+        <w:t xml:space="preserve">user_object </w:t>
+      </w:r>
+      <w:r>
+        <w:rPr>
+          <w:i w:val="off"/>
+          <w:iCs w:val="off"/>
+        </w:rPr>
+        <w:t>là đối tượng kiểu oop.data.User.</w:t>
+      </w:r>
+    </w:p>
+    <w:p>
+      <w:pPr>
+        <w:pStyle w:val="style3"/>
+        <w:numPr>
+          <w:ilvl w:val="2"/>
+          <w:numId w:val="2"/>
+        </w:numPr>
+      </w:pPr>
+      <w:r>
+        <w:rPr/>
+        <w:t>form</w:t>
+      </w:r>
+    </w:p>
+    <w:p>
+      <w:pPr>
+        <w:pStyle w:val="style16"/>
+      </w:pPr>
+      <w:r>
+        <w:rPr/>
+        <w:t>Sinh ra một thẻ form chứa sẵn editToken bên trong.</w:t>
+      </w:r>
+    </w:p>
+    <w:p>
+      <w:pPr>
+        <w:pStyle w:val="style25"/>
+      </w:pPr>
+      <w:r>
+        <w:rPr>
+          <w:rFonts w:ascii="Courier New" w:hAnsi="Courier New"/>
+        </w:rPr>
+        <w:t>&lt;ocw:form action=... [id=...] [class=...] [method=...] &gt;</w:t>
+      </w:r>
+    </w:p>
+    <w:p>
+      <w:pPr>
+        <w:pStyle w:val="style25"/>
+      </w:pPr>
+      <w:r>
+        <w:rPr>
+          <w:i/>
+          <w:iCs/>
+          <w:rFonts w:ascii="Courier New" w:hAnsi="Courier New"/>
+        </w:rPr>
+        <w:tab/>
+        <w:t>content</w:t>
+      </w:r>
+    </w:p>
+    <w:p>
+      <w:pPr>
+        <w:pStyle w:val="style25"/>
+      </w:pPr>
+      <w:r>
+        <w:rPr>
+          <w:rFonts w:ascii="Courier New" w:hAnsi="Courier New"/>
+        </w:rPr>
+        <w:t>&lt;/ocw:form&gt;</w:t>
       </w:r>
     </w:p>
     <w:p>
@@ -395,285 +734,53 @@
       </w:pPr>
       <w:r>
         <w:rPr/>
-        <w:t>actionButton &amp; actionLink</w:t>
-      </w:r>
-    </w:p>
-    <w:p>
-      <w:pPr>
-        <w:pStyle w:val="style16"/>
-      </w:pPr>
-      <w:r>
-        <w:rPr/>
-        <w:t>Tạo liên kết đến hành động, dùng thẻ này để code rõ ràng và dễ thay đổi hơn.</w:t>
-      </w:r>
-    </w:p>
-    <w:p>
-      <w:pPr>
-        <w:pStyle w:val="style16"/>
-      </w:pPr>
-      <w:r>
-        <w:rPr/>
-        <w:t>Cú pháp:</w:t>
-      </w:r>
-    </w:p>
-    <w:p>
-      <w:pPr>
-        <w:pStyle w:val="style16"/>
-      </w:pPr>
-      <w:r>
-        <w:rPr>
-          <w:rFonts w:ascii="Courier New" w:hAnsi="Courier New"/>
-        </w:rPr>
-        <w:t>&lt;ocw:action(Button|Link) name=... [id=...] [class=...] [confirm=...]&gt;</w:t>
-      </w:r>
-    </w:p>
-    <w:p>
-      <w:pPr>
-        <w:pStyle w:val="style16"/>
-      </w:pPr>
-      <w:r>
-        <w:rPr>
-          <w:rFonts w:ascii="Courier New" w:hAnsi="Courier New"/>
-        </w:rPr>
-        <w:tab/>
-        <w:t>[&lt;ocw:param name=... value=...&gt;]</w:t>
-      </w:r>
-    </w:p>
-    <w:p>
-      <w:pPr>
-        <w:pStyle w:val="style16"/>
-      </w:pPr>
-      <w:r>
-        <w:rPr>
-          <w:rFonts w:ascii="Courier New" w:hAnsi="Courier New"/>
-        </w:rPr>
-        <w:tab/>
-      </w:r>
-      <w:r>
-        <w:rPr>
-          <w:i/>
-          <w:iCs/>
-          <w:rFonts w:ascii="Courier New" w:hAnsi="Courier New"/>
-        </w:rPr>
-        <w:t>content</w:t>
-      </w:r>
-    </w:p>
-    <w:p>
-      <w:pPr>
-        <w:pStyle w:val="style16"/>
-      </w:pPr>
-      <w:r>
-        <w:rPr>
-          <w:rFonts w:ascii="Courier New" w:hAnsi="Courier New"/>
-        </w:rPr>
-        <w:t>&lt;/ocw:action(Button|Link)&gt;</w:t>
-      </w:r>
-    </w:p>
-    <w:p>
-      <w:pPr>
-        <w:pStyle w:val="style16"/>
-      </w:pPr>
-      <w:r>
-        <w:rPr/>
-        <w:t>Trong đó confirm là một lời gọi hàm JavaScript trẻ về true/false.</w:t>
-      </w:r>
-    </w:p>
-    <w:p>
-      <w:pPr>
-        <w:pStyle w:val="style3"/>
-        <w:numPr>
-          <w:ilvl w:val="2"/>
-          <w:numId w:val="1"/>
-        </w:numPr>
-      </w:pPr>
-      <w:r>
-        <w:rPr/>
-        <w:t>articleButton &amp; articleLink</w:t>
-      </w:r>
-    </w:p>
-    <w:p>
-      <w:pPr>
-        <w:pStyle w:val="style16"/>
-      </w:pPr>
-      <w:r>
-        <w:rPr>
-          <w:rFonts w:ascii="Courier New" w:hAnsi="Courier New"/>
-        </w:rPr>
-        <w:t>&lt;ocw:article(Button|Link) resource=</w:t>
-      </w:r>
-      <w:r>
-        <w:rPr>
-          <w:i/>
-          <w:iCs/>
-          <w:rFonts w:ascii="Courier New" w:hAnsi="Courier New"/>
-        </w:rPr>
-        <w:t>resource_object</w:t>
-      </w:r>
-      <w:r>
-        <w:rPr>
-          <w:rFonts w:ascii="Courier New" w:hAnsi="Courier New"/>
-        </w:rPr>
-        <w:t>&gt;</w:t>
-      </w:r>
-    </w:p>
-    <w:p>
-      <w:pPr>
-        <w:pStyle w:val="style16"/>
-      </w:pPr>
-      <w:r>
-        <w:rPr>
-          <w:rFonts w:ascii="Courier New" w:hAnsi="Courier New"/>
-        </w:rPr>
-        <w:t>&lt;/ocw:article(Button|Link)&gt;</w:t>
-      </w:r>
-    </w:p>
-    <w:p>
-      <w:pPr>
-        <w:pStyle w:val="style16"/>
-      </w:pPr>
-      <w:r>
-        <w:rPr/>
-        <w:t>Trong đó resource_object là một đối tượng kiểu oop.data.Resource.</w:t>
-      </w:r>
-    </w:p>
-    <w:p>
-      <w:pPr>
-        <w:pStyle w:val="style3"/>
-        <w:numPr>
-          <w:ilvl w:val="2"/>
-          <w:numId w:val="1"/>
-        </w:numPr>
-      </w:pPr>
-      <w:r>
-        <w:rPr/>
-        <w:t>userLink</w:t>
-      </w:r>
-    </w:p>
-    <w:p>
-      <w:pPr>
-        <w:pStyle w:val="style16"/>
-      </w:pPr>
-      <w:r>
-        <w:rPr>
-          <w:rFonts w:ascii="Courier New" w:hAnsi="Courier New"/>
-        </w:rPr>
-        <w:t>&lt;ocw:userLink user=</w:t>
-      </w:r>
-      <w:r>
-        <w:rPr>
-          <w:i/>
-          <w:iCs/>
-          <w:rFonts w:ascii="Courier New" w:hAnsi="Courier New"/>
-        </w:rPr>
-        <w:t>user_object</w:t>
-      </w:r>
-      <w:r>
-        <w:rPr>
-          <w:rFonts w:ascii="Courier New" w:hAnsi="Courier New"/>
-        </w:rPr>
-        <w:t>&gt;</w:t>
-      </w:r>
-    </w:p>
-    <w:p>
-      <w:pPr>
-        <w:pStyle w:val="style16"/>
-      </w:pPr>
-      <w:r>
-        <w:rPr>
-          <w:i/>
-          <w:iCs/>
-          <w:rFonts w:ascii="Courier New" w:hAnsi="Courier New"/>
-        </w:rPr>
-        <w:tab/>
-        <w:t>content</w:t>
-      </w:r>
-    </w:p>
-    <w:p>
-      <w:pPr>
-        <w:pStyle w:val="style16"/>
-      </w:pPr>
-      <w:r>
-        <w:rPr>
-          <w:rFonts w:ascii="Courier New" w:hAnsi="Courier New"/>
-        </w:rPr>
-        <w:t>&lt;/ocw:userLink&gt;</w:t>
-      </w:r>
-    </w:p>
-    <w:p>
-      <w:pPr>
-        <w:pStyle w:val="style16"/>
-      </w:pPr>
-      <w:r>
-        <w:rPr>
-          <w:i/>
-          <w:iCs/>
-        </w:rPr>
-        <w:t xml:space="preserve">user_object </w:t>
-      </w:r>
-      <w:r>
-        <w:rPr>
-          <w:i w:val="off"/>
-          <w:iCs w:val="off"/>
-        </w:rPr>
-        <w:t>là đối tượng kiểu oop.data.User.</w:t>
-      </w:r>
-    </w:p>
-    <w:p>
-      <w:pPr>
-        <w:pStyle w:val="style3"/>
-        <w:numPr>
-          <w:ilvl w:val="2"/>
-          <w:numId w:val="1"/>
-        </w:numPr>
-      </w:pPr>
-      <w:r>
-        <w:rPr/>
-        <w:t>form</w:t>
-      </w:r>
-    </w:p>
-    <w:p>
-      <w:pPr>
-        <w:pStyle w:val="style16"/>
-      </w:pPr>
-      <w:r>
-        <w:rPr/>
-        <w:t>Sinh ra một thẻ form chứa sẵn editToken bên trong.</w:t>
-      </w:r>
-    </w:p>
-    <w:p>
-      <w:pPr>
-        <w:pStyle w:val="style16"/>
-      </w:pPr>
-      <w:r>
-        <w:rPr>
-          <w:rFonts w:ascii="Courier New" w:hAnsi="Courier New"/>
-        </w:rPr>
-        <w:t>&lt;ocw:form action=... [id=...] [class=...] [method=...] &gt;</w:t>
-      </w:r>
-    </w:p>
-    <w:p>
-      <w:pPr>
-        <w:pStyle w:val="style16"/>
-      </w:pPr>
-      <w:r>
-        <w:rPr>
-          <w:i/>
-          <w:iCs/>
-          <w:rFonts w:ascii="Courier New" w:hAnsi="Courier New"/>
-        </w:rPr>
-        <w:tab/>
-        <w:t>content</w:t>
-      </w:r>
-    </w:p>
-    <w:p>
-      <w:pPr>
-        <w:pStyle w:val="style16"/>
-      </w:pPr>
-      <w:r>
-        <w:rPr>
-          <w:rFonts w:ascii="Courier New" w:hAnsi="Courier New"/>
-        </w:rPr>
-        <w:t>&lt;/ocw:form&gt;</w:t>
+        <w:t>parse</w:t>
+      </w:r>
+    </w:p>
+    <w:p>
+      <w:pPr>
+        <w:pStyle w:val="style16"/>
+      </w:pPr>
+      <w:r>
+        <w:rPr/>
+        <w:t>Chuyển đổi văn bản từ định dạng nội bộ sang HTML, khi trình bày bất kì bài viết nào cần bọc phần văn bản trong thẻ này. Cú pháp:</w:t>
+      </w:r>
+    </w:p>
+    <w:p>
+      <w:pPr>
+        <w:pStyle w:val="style25"/>
+      </w:pPr>
+      <w:r>
+        <w:rPr/>
+        <w:t>&lt;ocw:parse resource=... [content=...]&gt;</w:t>
+      </w:r>
+    </w:p>
+    <w:p>
+      <w:pPr>
+        <w:pStyle w:val="style25"/>
+      </w:pPr>
+      <w:r>
+        <w:rPr/>
+        <w:tab/>
+        <w:t>[...]</w:t>
+      </w:r>
+    </w:p>
+    <w:p>
+      <w:pPr>
+        <w:pStyle w:val="style25"/>
+      </w:pPr>
+      <w:r>
+        <w:rPr/>
+        <w:t>&lt;/ocw:parse&gt;</w:t>
+      </w:r>
+    </w:p>
+    <w:p>
+      <w:pPr>
+        <w:pStyle w:val="style16"/>
+      </w:pPr>
+      <w:r>
+        <w:rPr/>
+        <w:t>Trong đó resource là đối tượng lớp oop.data.Resource, trong văn bản có thể có các nội dung động lấy thông tin từ đối tượng này. Thuộc tính content là nội dung cần chuyển đổi, thuộc kiểu String hoặc oop.data.Text. Thuộc tính content là tuỳ chọn, thay vào đó có thể đặt văn bản vào thân thẻ.</w:t>
       </w:r>
     </w:p>
     <w:p>
@@ -681,8 +788,9 @@
         <w:pStyle w:val="style2"/>
         <w:numPr>
           <w:ilvl w:val="1"/>
-          <w:numId w:val="1"/>
+          <w:numId w:val="2"/>
         </w:numPr>
+        <w:pageBreakBefore/>
       </w:pPr>
       <w:r>
         <w:rPr/>
@@ -804,8 +912,103 @@
       </w:pPr>
     </w:lvl>
   </w:abstractNum>
+  <w:abstractNum w:abstractNumId="2">
+    <w:lvl w:ilvl="0">
+      <w:start w:val="1"/>
+      <w:numFmt w:val="none"/>
+      <w:lvlJc w:val="left"/>
+      <w:suff w:val="nothing"/>
+      <w:lvlText w:val=""/>
+      <w:pPr>
+        <w:ind w:hanging="432" w:left="432"/>
+      </w:pPr>
+    </w:lvl>
+    <w:lvl w:ilvl="1">
+      <w:start w:val="1"/>
+      <w:numFmt w:val="none"/>
+      <w:lvlJc w:val="left"/>
+      <w:suff w:val="nothing"/>
+      <w:lvlText w:val=""/>
+      <w:pPr>
+        <w:ind w:hanging="576" w:left="576"/>
+      </w:pPr>
+    </w:lvl>
+    <w:lvl w:ilvl="2">
+      <w:start w:val="1"/>
+      <w:numFmt w:val="none"/>
+      <w:lvlJc w:val="left"/>
+      <w:suff w:val="nothing"/>
+      <w:lvlText w:val=""/>
+      <w:pPr>
+        <w:ind w:hanging="720" w:left="720"/>
+      </w:pPr>
+    </w:lvl>
+    <w:lvl w:ilvl="3">
+      <w:start w:val="1"/>
+      <w:numFmt w:val="none"/>
+      <w:lvlJc w:val="left"/>
+      <w:suff w:val="nothing"/>
+      <w:lvlText w:val=""/>
+      <w:pPr>
+        <w:ind w:hanging="864" w:left="864"/>
+      </w:pPr>
+    </w:lvl>
+    <w:lvl w:ilvl="4">
+      <w:start w:val="1"/>
+      <w:numFmt w:val="none"/>
+      <w:lvlJc w:val="left"/>
+      <w:suff w:val="nothing"/>
+      <w:lvlText w:val=""/>
+      <w:pPr>
+        <w:ind w:hanging="1008" w:left="1008"/>
+      </w:pPr>
+    </w:lvl>
+    <w:lvl w:ilvl="5">
+      <w:start w:val="1"/>
+      <w:numFmt w:val="none"/>
+      <w:lvlJc w:val="left"/>
+      <w:suff w:val="nothing"/>
+      <w:lvlText w:val=""/>
+      <w:pPr>
+        <w:ind w:hanging="1152" w:left="1152"/>
+      </w:pPr>
+    </w:lvl>
+    <w:lvl w:ilvl="6">
+      <w:start w:val="1"/>
+      <w:numFmt w:val="none"/>
+      <w:lvlJc w:val="left"/>
+      <w:suff w:val="nothing"/>
+      <w:lvlText w:val=""/>
+      <w:pPr>
+        <w:ind w:hanging="1296" w:left="1296"/>
+      </w:pPr>
+    </w:lvl>
+    <w:lvl w:ilvl="7">
+      <w:start w:val="1"/>
+      <w:numFmt w:val="none"/>
+      <w:lvlJc w:val="left"/>
+      <w:suff w:val="nothing"/>
+      <w:lvlText w:val=""/>
+      <w:pPr>
+        <w:ind w:hanging="1440" w:left="1440"/>
+      </w:pPr>
+    </w:lvl>
+    <w:lvl w:ilvl="8">
+      <w:start w:val="1"/>
+      <w:numFmt w:val="none"/>
+      <w:lvlJc w:val="left"/>
+      <w:suff w:val="nothing"/>
+      <w:lvlText w:val=""/>
+      <w:pPr>
+        <w:ind w:hanging="1584" w:left="1584"/>
+      </w:pPr>
+    </w:lvl>
+  </w:abstractNum>
   <w:num w:numId="1">
     <w:abstractNumId w:val="1"/>
+  </w:num>
+  <w:num w:numId="2">
+    <w:abstractNumId w:val="2"/>
   </w:num>
 </w:numbering>
 </file>
@@ -816,6 +1019,7 @@
     <w:name w:val="Mặc định"/>
     <w:next w:val="style0"/>
     <w:pPr>
+      <w:jc w:val="left"/>
       <w:widowControl w:val="off"/>
       <w:tabs>
         <w:tab w:leader="none" w:pos="709" w:val="left"/>
@@ -823,7 +1027,7 @@
       <w:suppressAutoHyphens w:val="true"/>
     </w:pPr>
     <w:rPr>
-      <w:color w:val="auto"/>
+      <w:color w:val="00000A"/>
       <w:sz w:val="24"/>
       <w:szCs w:val="24"/>
       <w:rFonts w:ascii="FreeSerif" w:cs="DejaVu Sans" w:eastAsia="DejaVu Sans" w:hAnsi="FreeSerif"/>
@@ -834,13 +1038,7 @@
     <w:name w:val="Tiêu đề 1"/>
     <w:basedOn w:val="style15"/>
     <w:next w:val="style16"/>
-    <w:pPr>
-      <w:outlineLvl w:val="0"/>
-      <w:numPr>
-        <w:ilvl w:val="0"/>
-        <w:numId w:val="1"/>
-      </w:numPr>
-    </w:pPr>
+    <w:pPr/>
     <w:rPr>
       <w:sz w:val="32"/>
       <w:b/>
@@ -989,7 +1187,7 @@
     <w:next w:val="style23"/>
     <w:pPr>
       <w:tabs>
-        <w:tab w:leader="dot" w:pos="9972" w:val="right"/>
+        <w:tab w:leader="dot" w:pos="10255" w:val="right"/>
       </w:tabs>
       <w:ind w:hanging="0" w:left="283" w:right="0"/>
     </w:pPr>
@@ -1001,11 +1199,44 @@
     <w:next w:val="style24"/>
     <w:pPr>
       <w:tabs>
-        <w:tab w:leader="dot" w:pos="9972" w:val="right"/>
+        <w:tab w:leader="dot" w:pos="10538" w:val="right"/>
       </w:tabs>
       <w:ind w:hanging="0" w:left="566" w:right="0"/>
     </w:pPr>
     <w:rPr/>
   </w:style>
+  <w:style w:styleId="style25" w:type="paragraph">
+    <w:name w:val="Mã nguồn"/>
+    <w:basedOn w:val="style27"/>
+    <w:next w:val="style0"/>
+    <w:pPr/>
+    <w:rPr>
+      <w:i w:val="off"/>
+      <w:bCs w:val="off"/>
+      <w:rFonts w:ascii="Courier New" w:hAnsi="Courier New"/>
+    </w:rPr>
+  </w:style>
+  <w:style w:styleId="style26" w:type="paragraph">
+    <w:name w:val="Tiêu đề chỉ mục"/>
+    <w:basedOn w:val="style15"/>
+    <w:next w:val="style26"/>
+    <w:pPr>
+      <w:ind w:hanging="0" w:left="0" w:right="0"/>
+      <w:suppressLineNumbers/>
+    </w:pPr>
+    <w:rPr>
+      <w:sz w:val="32"/>
+      <w:b/>
+      <w:szCs w:val="32"/>
+      <w:bCs/>
+    </w:rPr>
+  </w:style>
+  <w:style w:styleId="style27" w:type="paragraph">
+    <w:name w:val="Văn bản"/>
+    <w:basedOn w:val="style18"/>
+    <w:next w:val="style27"/>
+    <w:pPr/>
+    <w:rPr/>
+  </w:style>
 </w:styles>
 </file>
</xml_diff>

<commit_message>
- sua design - sua loi khi tao cau tra loi
</commit_message>
<xml_diff>
--- a/docs/design.docx
+++ b/docs/design.docx
@@ -137,7 +137,7 @@
         <w:rPr/>
         <w:t>Cơ sở dữ liệu</w:t>
         <w:tab/>
-        <w:t>4</w:t>
+        <w:t>3</w:t>
       </w:r>
     </w:p>
     <w:p>
@@ -151,7 +151,7 @@
         <w:rPr/>
         <w:t>Tags</w:t>
         <w:tab/>
-        <w:t>5</w:t>
+        <w:t>4</w:t>
       </w:r>
     </w:p>
     <w:p>
@@ -165,7 +165,7 @@
         <w:rPr/>
         <w:t>actionButton &amp; actionLink</w:t>
         <w:tab/>
-        <w:t>5</w:t>
+        <w:t>4</w:t>
       </w:r>
     </w:p>
     <w:p>
@@ -179,7 +179,7 @@
         <w:rPr/>
         <w:t>articleButton &amp; articleLink</w:t>
         <w:tab/>
-        <w:t>5</w:t>
+        <w:t>4</w:t>
       </w:r>
     </w:p>
     <w:p>
@@ -193,7 +193,7 @@
         <w:rPr/>
         <w:t>userLink</w:t>
         <w:tab/>
-        <w:t>5</w:t>
+        <w:t>4</w:t>
       </w:r>
     </w:p>
     <w:p>
@@ -207,7 +207,7 @@
         <w:rPr/>
         <w:t>form</w:t>
         <w:tab/>
-        <w:t>5</w:t>
+        <w:t>4</w:t>
       </w:r>
     </w:p>
     <w:p>
@@ -221,7 +221,7 @@
         <w:rPr/>
         <w:t>parse</w:t>
         <w:tab/>
-        <w:t>5</w:t>
+        <w:t>4</w:t>
       </w:r>
     </w:p>
     <w:p>
@@ -235,7 +235,7 @@
         <w:rPr/>
         <w:t>Functions</w:t>
         <w:tab/>
-        <w:t>7</w:t>
+        <w:t>6</w:t>
       </w:r>
       <w:r>
         <w:fldChar w:fldCharType="end"/>
@@ -256,7 +256,7 @@
       <w:pPr>
         <w:pStyle w:val="style23"/>
         <w:tabs>
-          <w:tab w:leader="dot" w:pos="10255" w:val="right"/>
+          <w:tab w:leader="dot" w:pos="10538" w:val="right"/>
         </w:tabs>
       </w:pPr>
       <w:r>
@@ -265,11 +265,10 @@
     </w:p>
     <w:p>
       <w:pPr>
-        <w:pStyle w:val="style2"/>
-        <w:numPr>
-          <w:ilvl w:val="1"/>
-          <w:numId w:val="1"/>
-        </w:numPr>
+        <w:pStyle w:val="style23"/>
+        <w:tabs>
+          <w:tab w:leader="dot" w:pos="10538" w:val="right"/>
+        </w:tabs>
       </w:pPr>
       <w:r>
         <w:rPr/>
@@ -282,6 +281,18 @@
           <w:ilvl w:val="1"/>
           <w:numId w:val="2"/>
         </w:numPr>
+      </w:pPr>
+      <w:r>
+        <w:rPr/>
+      </w:r>
+    </w:p>
+    <w:p>
+      <w:pPr>
+        <w:pStyle w:val="style2"/>
+        <w:numPr>
+          <w:ilvl w:val="1"/>
+          <w:numId w:val="3"/>
+        </w:numPr>
         <w:pageBreakBefore/>
       </w:pPr>
       <w:r>
@@ -294,7 +305,7 @@
         <w:pStyle w:val="style3"/>
         <w:numPr>
           <w:ilvl w:val="2"/>
-          <w:numId w:val="2"/>
+          <w:numId w:val="3"/>
         </w:numPr>
       </w:pPr>
       <w:r>
@@ -323,7 +334,7 @@
         <w:pStyle w:val="style3"/>
         <w:numPr>
           <w:ilvl w:val="2"/>
-          <w:numId w:val="2"/>
+          <w:numId w:val="3"/>
         </w:numPr>
       </w:pPr>
       <w:r>
@@ -345,7 +356,7 @@
         <w:pStyle w:val="style2"/>
         <w:numPr>
           <w:ilvl w:val="1"/>
-          <w:numId w:val="2"/>
+          <w:numId w:val="3"/>
         </w:numPr>
       </w:pPr>
       <w:r>
@@ -361,7 +372,7 @@
         <w:rPr/>
         <w:drawing>
           <wp:inline distB="0" distL="0" distR="0" distT="0">
-            <wp:extent cx="6332220" cy="7219315"/>
+            <wp:extent cx="5565140" cy="7755890"/>
             <wp:effectExtent b="0" l="0" r="0" t="0"/>
             <wp:docPr descr="A description..." id="1" name="Picture"/>
             <wp:cNvGraphicFramePr>
@@ -386,7 +397,7 @@
                   <pic:spPr bwMode="auto">
                     <a:xfrm>
                       <a:off x="0" y="0"/>
-                      <a:ext cx="6332220" cy="7219315"/>
+                      <a:ext cx="5565140" cy="7755890"/>
                     </a:xfrm>
                     <a:prstGeom prst="rect">
                       <a:avLst/>
@@ -409,6 +420,10 @@
     <w:p>
       <w:pPr>
         <w:pStyle w:val="style2"/>
+        <w:numPr>
+          <w:ilvl w:val="1"/>
+          <w:numId w:val="1"/>
+        </w:numPr>
         <w:widowControl w:val="off"/>
         <w:tabs>
           <w:tab w:leader="none" w:pos="709" w:val="left"/>
@@ -424,13 +439,304 @@
         <w:pStyle w:val="style2"/>
         <w:numPr>
           <w:ilvl w:val="1"/>
-          <w:numId w:val="2"/>
+          <w:numId w:val="3"/>
         </w:numPr>
         <w:pageBreakBefore/>
       </w:pPr>
       <w:r>
         <w:rPr/>
         <w:t>Tags</w:t>
+      </w:r>
+    </w:p>
+    <w:p>
+      <w:pPr>
+        <w:pStyle w:val="style3"/>
+        <w:numPr>
+          <w:ilvl w:val="2"/>
+          <w:numId w:val="3"/>
+        </w:numPr>
+      </w:pPr>
+      <w:r>
+        <w:rPr/>
+        <w:t>actionButton &amp; actionLink</w:t>
+      </w:r>
+    </w:p>
+    <w:p>
+      <w:pPr>
+        <w:pStyle w:val="style16"/>
+      </w:pPr>
+      <w:r>
+        <w:rPr/>
+        <w:t>Tạo liên kết đến hành động, dùng thẻ này để code rõ ràng và dễ thay đổi hơn.</w:t>
+      </w:r>
+    </w:p>
+    <w:p>
+      <w:pPr>
+        <w:pStyle w:val="style16"/>
+      </w:pPr>
+      <w:r>
+        <w:rPr/>
+        <w:t>Cú pháp:</w:t>
+      </w:r>
+    </w:p>
+    <w:p>
+      <w:pPr>
+        <w:pStyle w:val="style25"/>
+      </w:pPr>
+      <w:r>
+        <w:rPr>
+          <w:rFonts w:ascii="Courier New" w:hAnsi="Courier New"/>
+        </w:rPr>
+        <w:t>&lt;ocw:action(Button|Link) name=... [id=...] [class=...] [confirm=...]&gt;</w:t>
+      </w:r>
+    </w:p>
+    <w:p>
+      <w:pPr>
+        <w:pStyle w:val="style25"/>
+      </w:pPr>
+      <w:r>
+        <w:rPr>
+          <w:rFonts w:ascii="Courier New" w:hAnsi="Courier New"/>
+        </w:rPr>
+        <w:tab/>
+        <w:t>[&lt;ocw:param name=... value=...&gt;]</w:t>
+      </w:r>
+    </w:p>
+    <w:p>
+      <w:pPr>
+        <w:pStyle w:val="style25"/>
+      </w:pPr>
+      <w:r>
+        <w:rPr>
+          <w:rFonts w:ascii="Courier New" w:hAnsi="Courier New"/>
+        </w:rPr>
+        <w:tab/>
+      </w:r>
+      <w:r>
+        <w:rPr>
+          <w:i/>
+          <w:iCs/>
+          <w:rFonts w:ascii="Courier New" w:hAnsi="Courier New"/>
+        </w:rPr>
+        <w:t>content</w:t>
+      </w:r>
+    </w:p>
+    <w:p>
+      <w:pPr>
+        <w:pStyle w:val="style25"/>
+      </w:pPr>
+      <w:r>
+        <w:rPr>
+          <w:rFonts w:ascii="Courier New" w:hAnsi="Courier New"/>
+        </w:rPr>
+        <w:t>&lt;/ocw:action(Button|Link)&gt;</w:t>
+      </w:r>
+    </w:p>
+    <w:p>
+      <w:pPr>
+        <w:pStyle w:val="style16"/>
+      </w:pPr>
+      <w:r>
+        <w:rPr/>
+        <w:t>Trong đó confirm là một lời gọi hàm JavaScript trẻ về true/false.</w:t>
+      </w:r>
+    </w:p>
+    <w:p>
+      <w:pPr>
+        <w:pStyle w:val="style3"/>
+        <w:numPr>
+          <w:ilvl w:val="2"/>
+          <w:numId w:val="3"/>
+        </w:numPr>
+      </w:pPr>
+      <w:r>
+        <w:rPr/>
+        <w:t>articleButton &amp; articleLink</w:t>
+      </w:r>
+    </w:p>
+    <w:p>
+      <w:pPr>
+        <w:pStyle w:val="style25"/>
+      </w:pPr>
+      <w:r>
+        <w:rPr>
+          <w:rFonts w:ascii="Courier New" w:hAnsi="Courier New"/>
+        </w:rPr>
+        <w:t>&lt;ocw:article(Button|Link) resource=</w:t>
+      </w:r>
+      <w:r>
+        <w:rPr>
+          <w:i/>
+          <w:iCs/>
+          <w:rFonts w:ascii="Courier New" w:hAnsi="Courier New"/>
+        </w:rPr>
+        <w:t>resource_object</w:t>
+      </w:r>
+      <w:r>
+        <w:rPr>
+          <w:rFonts w:ascii="Courier New" w:hAnsi="Courier New"/>
+        </w:rPr>
+        <w:t>&gt;</w:t>
+      </w:r>
+    </w:p>
+    <w:p>
+      <w:pPr>
+        <w:pStyle w:val="style25"/>
+      </w:pPr>
+      <w:r>
+        <w:rPr>
+          <w:rFonts w:ascii="Courier New" w:hAnsi="Courier New"/>
+        </w:rPr>
+        <w:t>&lt;/ocw:article(Button|Link)&gt;</w:t>
+      </w:r>
+    </w:p>
+    <w:p>
+      <w:pPr>
+        <w:pStyle w:val="style16"/>
+      </w:pPr>
+      <w:r>
+        <w:rPr/>
+        <w:t>Trong đó resource_object là một đối tượng kiểu oop.data.Resource.</w:t>
+      </w:r>
+    </w:p>
+    <w:p>
+      <w:pPr>
+        <w:pStyle w:val="style3"/>
+        <w:numPr>
+          <w:ilvl w:val="2"/>
+          <w:numId w:val="3"/>
+        </w:numPr>
+      </w:pPr>
+      <w:r>
+        <w:rPr/>
+        <w:t>userLink</w:t>
+      </w:r>
+    </w:p>
+    <w:p>
+      <w:pPr>
+        <w:pStyle w:val="style16"/>
+      </w:pPr>
+      <w:r>
+        <w:rPr>
+          <w:rFonts w:ascii="Courier New" w:hAnsi="Courier New"/>
+        </w:rPr>
+        <w:t>&lt;ocw:userLink user=</w:t>
+      </w:r>
+      <w:r>
+        <w:rPr>
+          <w:i/>
+          <w:iCs/>
+          <w:rFonts w:ascii="Courier New" w:hAnsi="Courier New"/>
+        </w:rPr>
+        <w:t>user_object</w:t>
+      </w:r>
+      <w:r>
+        <w:rPr>
+          <w:rFonts w:ascii="Courier New" w:hAnsi="Courier New"/>
+        </w:rPr>
+        <w:t>&gt;</w:t>
+      </w:r>
+    </w:p>
+    <w:p>
+      <w:pPr>
+        <w:pStyle w:val="style16"/>
+      </w:pPr>
+      <w:r>
+        <w:rPr>
+          <w:i/>
+          <w:iCs/>
+          <w:rFonts w:ascii="Courier New" w:hAnsi="Courier New"/>
+        </w:rPr>
+        <w:tab/>
+        <w:t>content</w:t>
+      </w:r>
+    </w:p>
+    <w:p>
+      <w:pPr>
+        <w:pStyle w:val="style16"/>
+      </w:pPr>
+      <w:r>
+        <w:rPr>
+          <w:rFonts w:ascii="Courier New" w:hAnsi="Courier New"/>
+        </w:rPr>
+        <w:t>&lt;/ocw:userLink&gt;</w:t>
+      </w:r>
+    </w:p>
+    <w:p>
+      <w:pPr>
+        <w:pStyle w:val="style16"/>
+      </w:pPr>
+      <w:r>
+        <w:rPr>
+          <w:i/>
+          <w:iCs/>
+        </w:rPr>
+        <w:t xml:space="preserve">user_object </w:t>
+      </w:r>
+      <w:r>
+        <w:rPr>
+          <w:i w:val="off"/>
+          <w:iCs w:val="off"/>
+        </w:rPr>
+        <w:t>là đối tượng kiểu oop.data.User.</w:t>
+      </w:r>
+    </w:p>
+    <w:p>
+      <w:pPr>
+        <w:pStyle w:val="style3"/>
+        <w:numPr>
+          <w:ilvl w:val="2"/>
+          <w:numId w:val="3"/>
+        </w:numPr>
+      </w:pPr>
+      <w:r>
+        <w:rPr/>
+        <w:t>form</w:t>
+      </w:r>
+    </w:p>
+    <w:p>
+      <w:pPr>
+        <w:pStyle w:val="style16"/>
+      </w:pPr>
+      <w:r>
+        <w:rPr/>
+        <w:t>Sinh ra một thẻ form chứa sẵn editToken bên trong.</w:t>
+      </w:r>
+    </w:p>
+    <w:p>
+      <w:pPr>
+        <w:pStyle w:val="style25"/>
+      </w:pPr>
+      <w:r>
+        <w:rPr>
+          <w:rFonts w:ascii="Courier New" w:hAnsi="Courier New"/>
+        </w:rPr>
+        <w:t>&lt;ocw:form action=... [id=...] [class=...] [method=...] &gt;</w:t>
+      </w:r>
+    </w:p>
+    <w:p>
+      <w:pPr>
+        <w:pStyle w:val="style25"/>
+      </w:pPr>
+      <w:r>
+        <w:rPr>
+          <w:i/>
+          <w:iCs/>
+          <w:rFonts w:ascii="Courier New" w:hAnsi="Courier New"/>
+        </w:rPr>
+        <w:tab/>
+        <w:t>content</w:t>
+      </w:r>
+    </w:p>
+    <w:p>
+      <w:pPr>
+        <w:pStyle w:val="style25"/>
+      </w:pPr>
+      <w:r>
+        <w:rPr>
+          <w:rFonts w:ascii="Courier New" w:hAnsi="Courier New"/>
+        </w:rPr>
+        <w:t>&lt;/ocw:form&gt;</w:t>
       </w:r>
     </w:p>
     <w:p>
@@ -443,297 +749,6 @@
       </w:pPr>
       <w:r>
         <w:rPr/>
-        <w:t>actionButton &amp; actionLink</w:t>
-      </w:r>
-    </w:p>
-    <w:p>
-      <w:pPr>
-        <w:pStyle w:val="style16"/>
-      </w:pPr>
-      <w:r>
-        <w:rPr/>
-        <w:t>Tạo liên kết đến hành động, dùng thẻ này để code rõ ràng và dễ thay đổi hơn.</w:t>
-      </w:r>
-    </w:p>
-    <w:p>
-      <w:pPr>
-        <w:pStyle w:val="style16"/>
-      </w:pPr>
-      <w:r>
-        <w:rPr/>
-        <w:t>Cú pháp:</w:t>
-      </w:r>
-    </w:p>
-    <w:p>
-      <w:pPr>
-        <w:pStyle w:val="style25"/>
-      </w:pPr>
-      <w:r>
-        <w:rPr>
-          <w:rFonts w:ascii="Courier New" w:hAnsi="Courier New"/>
-        </w:rPr>
-        <w:t>&lt;ocw:action(Button|Link) name=... [id=...] [class=...] [confirm=...]&gt;</w:t>
-      </w:r>
-    </w:p>
-    <w:p>
-      <w:pPr>
-        <w:pStyle w:val="style25"/>
-      </w:pPr>
-      <w:r>
-        <w:rPr>
-          <w:rFonts w:ascii="Courier New" w:hAnsi="Courier New"/>
-        </w:rPr>
-        <w:tab/>
-        <w:t>[&lt;ocw:param name=... value=...&gt;]</w:t>
-      </w:r>
-    </w:p>
-    <w:p>
-      <w:pPr>
-        <w:pStyle w:val="style25"/>
-      </w:pPr>
-      <w:r>
-        <w:rPr>
-          <w:rFonts w:ascii="Courier New" w:hAnsi="Courier New"/>
-        </w:rPr>
-        <w:tab/>
-      </w:r>
-      <w:r>
-        <w:rPr>
-          <w:i/>
-          <w:iCs/>
-          <w:rFonts w:ascii="Courier New" w:hAnsi="Courier New"/>
-        </w:rPr>
-        <w:t>content</w:t>
-      </w:r>
-    </w:p>
-    <w:p>
-      <w:pPr>
-        <w:pStyle w:val="style25"/>
-      </w:pPr>
-      <w:r>
-        <w:rPr>
-          <w:rFonts w:ascii="Courier New" w:hAnsi="Courier New"/>
-        </w:rPr>
-        <w:t>&lt;/ocw:action(Button|Link)&gt;</w:t>
-      </w:r>
-    </w:p>
-    <w:p>
-      <w:pPr>
-        <w:pStyle w:val="style16"/>
-      </w:pPr>
-      <w:r>
-        <w:rPr/>
-        <w:t>Trong đó confirm là một lời gọi hàm JavaScript trẻ về true/false.</w:t>
-      </w:r>
-    </w:p>
-    <w:p>
-      <w:pPr>
-        <w:pStyle w:val="style3"/>
-        <w:numPr>
-          <w:ilvl w:val="2"/>
-          <w:numId w:val="2"/>
-        </w:numPr>
-      </w:pPr>
-      <w:r>
-        <w:rPr/>
-        <w:t>articleButton &amp; articleLink</w:t>
-      </w:r>
-    </w:p>
-    <w:p>
-      <w:pPr>
-        <w:pStyle w:val="style25"/>
-      </w:pPr>
-      <w:r>
-        <w:rPr>
-          <w:rFonts w:ascii="Courier New" w:hAnsi="Courier New"/>
-        </w:rPr>
-        <w:t>&lt;ocw:article(Button|Link) resource=</w:t>
-      </w:r>
-      <w:r>
-        <w:rPr>
-          <w:i/>
-          <w:iCs/>
-          <w:rFonts w:ascii="Courier New" w:hAnsi="Courier New"/>
-        </w:rPr>
-        <w:t>resource_object</w:t>
-      </w:r>
-      <w:r>
-        <w:rPr>
-          <w:rFonts w:ascii="Courier New" w:hAnsi="Courier New"/>
-        </w:rPr>
-        <w:t>&gt;</w:t>
-      </w:r>
-    </w:p>
-    <w:p>
-      <w:pPr>
-        <w:pStyle w:val="style25"/>
-      </w:pPr>
-      <w:r>
-        <w:rPr>
-          <w:rFonts w:ascii="Courier New" w:hAnsi="Courier New"/>
-        </w:rPr>
-        <w:t>&lt;/ocw:article(Button|Link)&gt;</w:t>
-      </w:r>
-    </w:p>
-    <w:p>
-      <w:pPr>
-        <w:pStyle w:val="style16"/>
-      </w:pPr>
-      <w:r>
-        <w:rPr/>
-        <w:t>Trong đó resource_object là một đối tượng kiểu oop.data.Resource.</w:t>
-      </w:r>
-    </w:p>
-    <w:p>
-      <w:pPr>
-        <w:pStyle w:val="style3"/>
-        <w:numPr>
-          <w:ilvl w:val="2"/>
-          <w:numId w:val="2"/>
-        </w:numPr>
-      </w:pPr>
-      <w:r>
-        <w:rPr/>
-        <w:t>userLink</w:t>
-      </w:r>
-    </w:p>
-    <w:p>
-      <w:pPr>
-        <w:pStyle w:val="style16"/>
-      </w:pPr>
-      <w:r>
-        <w:rPr>
-          <w:rFonts w:ascii="Courier New" w:hAnsi="Courier New"/>
-        </w:rPr>
-        <w:t>&lt;ocw:userLink user=</w:t>
-      </w:r>
-      <w:r>
-        <w:rPr>
-          <w:i/>
-          <w:iCs/>
-          <w:rFonts w:ascii="Courier New" w:hAnsi="Courier New"/>
-        </w:rPr>
-        <w:t>user_object</w:t>
-      </w:r>
-      <w:r>
-        <w:rPr>
-          <w:rFonts w:ascii="Courier New" w:hAnsi="Courier New"/>
-        </w:rPr>
-        <w:t>&gt;</w:t>
-      </w:r>
-    </w:p>
-    <w:p>
-      <w:pPr>
-        <w:pStyle w:val="style16"/>
-      </w:pPr>
-      <w:r>
-        <w:rPr>
-          <w:i/>
-          <w:iCs/>
-          <w:rFonts w:ascii="Courier New" w:hAnsi="Courier New"/>
-        </w:rPr>
-        <w:tab/>
-        <w:t>content</w:t>
-      </w:r>
-    </w:p>
-    <w:p>
-      <w:pPr>
-        <w:pStyle w:val="style16"/>
-      </w:pPr>
-      <w:r>
-        <w:rPr>
-          <w:rFonts w:ascii="Courier New" w:hAnsi="Courier New"/>
-        </w:rPr>
-        <w:t>&lt;/ocw:userLink&gt;</w:t>
-      </w:r>
-    </w:p>
-    <w:p>
-      <w:pPr>
-        <w:pStyle w:val="style16"/>
-      </w:pPr>
-      <w:r>
-        <w:rPr>
-          <w:i/>
-          <w:iCs/>
-        </w:rPr>
-        <w:t xml:space="preserve">user_object </w:t>
-      </w:r>
-      <w:r>
-        <w:rPr>
-          <w:i w:val="off"/>
-          <w:iCs w:val="off"/>
-        </w:rPr>
-        <w:t>là đối tượng kiểu oop.data.User.</w:t>
-      </w:r>
-    </w:p>
-    <w:p>
-      <w:pPr>
-        <w:pStyle w:val="style3"/>
-        <w:numPr>
-          <w:ilvl w:val="2"/>
-          <w:numId w:val="2"/>
-        </w:numPr>
-      </w:pPr>
-      <w:r>
-        <w:rPr/>
-        <w:t>form</w:t>
-      </w:r>
-    </w:p>
-    <w:p>
-      <w:pPr>
-        <w:pStyle w:val="style16"/>
-      </w:pPr>
-      <w:r>
-        <w:rPr/>
-        <w:t>Sinh ra một thẻ form chứa sẵn editToken bên trong.</w:t>
-      </w:r>
-    </w:p>
-    <w:p>
-      <w:pPr>
-        <w:pStyle w:val="style25"/>
-      </w:pPr>
-      <w:r>
-        <w:rPr>
-          <w:rFonts w:ascii="Courier New" w:hAnsi="Courier New"/>
-        </w:rPr>
-        <w:t>&lt;ocw:form action=... [id=...] [class=...] [method=...] &gt;</w:t>
-      </w:r>
-    </w:p>
-    <w:p>
-      <w:pPr>
-        <w:pStyle w:val="style25"/>
-      </w:pPr>
-      <w:r>
-        <w:rPr>
-          <w:i/>
-          <w:iCs/>
-          <w:rFonts w:ascii="Courier New" w:hAnsi="Courier New"/>
-        </w:rPr>
-        <w:tab/>
-        <w:t>content</w:t>
-      </w:r>
-    </w:p>
-    <w:p>
-      <w:pPr>
-        <w:pStyle w:val="style25"/>
-      </w:pPr>
-      <w:r>
-        <w:rPr>
-          <w:rFonts w:ascii="Courier New" w:hAnsi="Courier New"/>
-        </w:rPr>
-        <w:t>&lt;/ocw:form&gt;</w:t>
-      </w:r>
-    </w:p>
-    <w:p>
-      <w:pPr>
-        <w:pStyle w:val="style3"/>
-        <w:numPr>
-          <w:ilvl w:val="2"/>
-          <w:numId w:val="1"/>
-        </w:numPr>
-      </w:pPr>
-      <w:r>
-        <w:rPr/>
         <w:t>parse</w:t>
       </w:r>
     </w:p>
@@ -788,7 +803,7 @@
         <w:pStyle w:val="style2"/>
         <w:numPr>
           <w:ilvl w:val="1"/>
-          <w:numId w:val="2"/>
+          <w:numId w:val="3"/>
         </w:numPr>
         <w:pageBreakBefore/>
       </w:pPr>
@@ -1004,11 +1019,106 @@
       </w:pPr>
     </w:lvl>
   </w:abstractNum>
+  <w:abstractNum w:abstractNumId="3">
+    <w:lvl w:ilvl="0">
+      <w:start w:val="1"/>
+      <w:numFmt w:val="none"/>
+      <w:lvlJc w:val="left"/>
+      <w:suff w:val="nothing"/>
+      <w:lvlText w:val=""/>
+      <w:pPr>
+        <w:ind w:hanging="432" w:left="432"/>
+      </w:pPr>
+    </w:lvl>
+    <w:lvl w:ilvl="1">
+      <w:start w:val="1"/>
+      <w:numFmt w:val="none"/>
+      <w:lvlJc w:val="left"/>
+      <w:suff w:val="nothing"/>
+      <w:lvlText w:val=""/>
+      <w:pPr>
+        <w:ind w:hanging="576" w:left="576"/>
+      </w:pPr>
+    </w:lvl>
+    <w:lvl w:ilvl="2">
+      <w:start w:val="1"/>
+      <w:numFmt w:val="none"/>
+      <w:lvlJc w:val="left"/>
+      <w:suff w:val="nothing"/>
+      <w:lvlText w:val=""/>
+      <w:pPr>
+        <w:ind w:hanging="720" w:left="720"/>
+      </w:pPr>
+    </w:lvl>
+    <w:lvl w:ilvl="3">
+      <w:start w:val="1"/>
+      <w:numFmt w:val="none"/>
+      <w:lvlJc w:val="left"/>
+      <w:suff w:val="nothing"/>
+      <w:lvlText w:val=""/>
+      <w:pPr>
+        <w:ind w:hanging="864" w:left="864"/>
+      </w:pPr>
+    </w:lvl>
+    <w:lvl w:ilvl="4">
+      <w:start w:val="1"/>
+      <w:numFmt w:val="none"/>
+      <w:lvlJc w:val="left"/>
+      <w:suff w:val="nothing"/>
+      <w:lvlText w:val=""/>
+      <w:pPr>
+        <w:ind w:hanging="1008" w:left="1008"/>
+      </w:pPr>
+    </w:lvl>
+    <w:lvl w:ilvl="5">
+      <w:start w:val="1"/>
+      <w:numFmt w:val="none"/>
+      <w:lvlJc w:val="left"/>
+      <w:suff w:val="nothing"/>
+      <w:lvlText w:val=""/>
+      <w:pPr>
+        <w:ind w:hanging="1152" w:left="1152"/>
+      </w:pPr>
+    </w:lvl>
+    <w:lvl w:ilvl="6">
+      <w:start w:val="1"/>
+      <w:numFmt w:val="none"/>
+      <w:lvlJc w:val="left"/>
+      <w:suff w:val="nothing"/>
+      <w:lvlText w:val=""/>
+      <w:pPr>
+        <w:ind w:hanging="1296" w:left="1296"/>
+      </w:pPr>
+    </w:lvl>
+    <w:lvl w:ilvl="7">
+      <w:start w:val="1"/>
+      <w:numFmt w:val="none"/>
+      <w:lvlJc w:val="left"/>
+      <w:suff w:val="nothing"/>
+      <w:lvlText w:val=""/>
+      <w:pPr>
+        <w:ind w:hanging="1440" w:left="1440"/>
+      </w:pPr>
+    </w:lvl>
+    <w:lvl w:ilvl="8">
+      <w:start w:val="1"/>
+      <w:numFmt w:val="none"/>
+      <w:lvlJc w:val="left"/>
+      <w:suff w:val="nothing"/>
+      <w:lvlText w:val=""/>
+      <w:pPr>
+        <w:ind w:hanging="1584" w:left="1584"/>
+      </w:pPr>
+    </w:lvl>
+  </w:abstractNum>
   <w:num w:numId="1">
     <w:abstractNumId w:val="1"/>
   </w:num>
   <w:num w:numId="2">
     <w:abstractNumId w:val="2"/>
+  </w:num>
+  <w:num w:numId="3">
+    <w:abstractNumId w:val="3"/>
   </w:num>
 </w:numbering>
 </file>
@@ -1038,7 +1148,13 @@
     <w:name w:val="Tiêu đề 1"/>
     <w:basedOn w:val="style15"/>
     <w:next w:val="style16"/>
-    <w:pPr/>
+    <w:pPr>
+      <w:outlineLvl w:val="0"/>
+      <w:numPr>
+        <w:ilvl w:val="0"/>
+        <w:numId w:val="1"/>
+      </w:numPr>
+    </w:pPr>
     <w:rPr>
       <w:sz w:val="32"/>
       <w:b/>
@@ -1187,7 +1303,7 @@
     <w:next w:val="style23"/>
     <w:pPr>
       <w:tabs>
-        <w:tab w:leader="dot" w:pos="10255" w:val="right"/>
+        <w:tab w:leader="dot" w:pos="10538" w:val="right"/>
       </w:tabs>
       <w:ind w:hanging="0" w:left="283" w:right="0"/>
     </w:pPr>
@@ -1199,7 +1315,7 @@
     <w:next w:val="style24"/>
     <w:pPr>
       <w:tabs>
-        <w:tab w:leader="dot" w:pos="10538" w:val="right"/>
+        <w:tab w:leader="dot" w:pos="11104" w:val="right"/>
       </w:tabs>
       <w:ind w:hanging="0" w:left="566" w:right="0"/>
     </w:pPr>
@@ -1207,19 +1323,22 @@
   </w:style>
   <w:style w:styleId="style25" w:type="paragraph">
     <w:name w:val="Mã nguồn"/>
-    <w:basedOn w:val="style27"/>
-    <w:next w:val="style0"/>
+    <w:basedOn w:val="style26"/>
+    <w:next w:val="style25"/>
     <w:pPr/>
-    <w:rPr>
-      <w:i w:val="off"/>
-      <w:bCs w:val="off"/>
-      <w:rFonts w:ascii="Courier New" w:hAnsi="Courier New"/>
-    </w:rPr>
+    <w:rPr/>
   </w:style>
   <w:style w:styleId="style26" w:type="paragraph">
+    <w:name w:val="Văn bản"/>
+    <w:basedOn w:val="style18"/>
+    <w:next w:val="style26"/>
+    <w:pPr/>
+    <w:rPr/>
+  </w:style>
+  <w:style w:styleId="style27" w:type="paragraph">
     <w:name w:val="Tiêu đề chỉ mục"/>
     <w:basedOn w:val="style15"/>
-    <w:next w:val="style26"/>
+    <w:next w:val="style27"/>
     <w:pPr>
       <w:ind w:hanging="0" w:left="0" w:right="0"/>
       <w:suppressLineNumbers/>
@@ -1231,12 +1350,5 @@
       <w:bCs/>
     </w:rPr>
   </w:style>
-  <w:style w:styleId="style27" w:type="paragraph">
-    <w:name w:val="Văn bản"/>
-    <w:basedOn w:val="style18"/>
-    <w:next w:val="style27"/>
-    <w:pPr/>
-    <w:rPr/>
-  </w:style>
 </w:styles>
 </file>
</xml_diff>

<commit_message>
Starting 'user resource' branch
</commit_message>
<xml_diff>
--- a/docs/design.docx
+++ b/docs/design.docx
@@ -4,23 +4,23 @@
   <w:body>
     <w:p>
       <w:pPr>
-        <w:pStyle w:val="style16"/>
-      </w:pPr>
-      <w:r>
-        <w:rPr/>
-      </w:r>
-    </w:p>
-    <w:p>
-      <w:pPr>
-        <w:pStyle w:val="style16"/>
-      </w:pPr>
-      <w:r>
-        <w:rPr/>
-      </w:r>
-    </w:p>
-    <w:p>
-      <w:pPr>
-        <w:pStyle w:val="style20"/>
+        <w:pStyle w:val="style17"/>
+      </w:pPr>
+      <w:r>
+        <w:rPr/>
+      </w:r>
+    </w:p>
+    <w:p>
+      <w:pPr>
+        <w:pStyle w:val="style17"/>
+      </w:pPr>
+      <w:r>
+        <w:rPr/>
+      </w:r>
+    </w:p>
+    <w:p>
+      <w:pPr>
+        <w:pStyle w:val="style21"/>
         <w:jc w:val="center"/>
         <w:spacing w:after="120" w:before="240"/>
       </w:pPr>
@@ -31,23 +31,23 @@
     </w:p>
     <w:p>
       <w:pPr>
-        <w:pStyle w:val="style21"/>
-      </w:pPr>
-      <w:r>
-        <w:rPr/>
-      </w:r>
-    </w:p>
-    <w:p>
-      <w:pPr>
-        <w:pStyle w:val="style16"/>
-      </w:pPr>
-      <w:r>
-        <w:rPr/>
-      </w:r>
-    </w:p>
-    <w:p>
-      <w:pPr>
-        <w:pStyle w:val="style16"/>
+        <w:pStyle w:val="style22"/>
+      </w:pPr>
+      <w:r>
+        <w:rPr/>
+      </w:r>
+    </w:p>
+    <w:p>
+      <w:pPr>
+        <w:pStyle w:val="style17"/>
+      </w:pPr>
+      <w:r>
+        <w:rPr/>
+      </w:r>
+    </w:p>
+    <w:p>
+      <w:pPr>
+        <w:pStyle w:val="style17"/>
         <w:pageBreakBefore/>
       </w:pPr>
       <w:r>
@@ -56,7 +56,7 @@
     </w:p>
     <w:p>
       <w:pPr>
-        <w:pStyle w:val="style22"/>
+        <w:pStyle w:val="style23"/>
       </w:pPr>
       <w:r>
         <w:rPr/>
@@ -77,7 +77,7 @@
     </w:p>
     <w:p>
       <w:pPr>
-        <w:pStyle w:val="style23"/>
+        <w:pStyle w:val="style24"/>
         <w:tabs>
           <w:tab w:leader="dot" w:pos="10255" w:val="right"/>
         </w:tabs>
@@ -100,7 +100,7 @@
     </w:p>
     <w:p>
       <w:pPr>
-        <w:pStyle w:val="style24"/>
+        <w:pStyle w:val="style25"/>
         <w:tabs>
           <w:tab w:leader="dot" w:pos="10538" w:val="right"/>
         </w:tabs>
@@ -114,7 +114,7 @@
     </w:p>
     <w:p>
       <w:pPr>
-        <w:pStyle w:val="style24"/>
+        <w:pStyle w:val="style25"/>
         <w:tabs>
           <w:tab w:leader="dot" w:pos="10538" w:val="right"/>
         </w:tabs>
@@ -128,7 +128,7 @@
     </w:p>
     <w:p>
       <w:pPr>
-        <w:pStyle w:val="style23"/>
+        <w:pStyle w:val="style24"/>
         <w:tabs>
           <w:tab w:leader="dot" w:pos="10255" w:val="right"/>
         </w:tabs>
@@ -142,7 +142,7 @@
     </w:p>
     <w:p>
       <w:pPr>
-        <w:pStyle w:val="style23"/>
+        <w:pStyle w:val="style24"/>
         <w:tabs>
           <w:tab w:leader="dot" w:pos="10255" w:val="right"/>
         </w:tabs>
@@ -156,7 +156,7 @@
     </w:p>
     <w:p>
       <w:pPr>
-        <w:pStyle w:val="style24"/>
+        <w:pStyle w:val="style25"/>
         <w:tabs>
           <w:tab w:leader="dot" w:pos="10538" w:val="right"/>
         </w:tabs>
@@ -170,7 +170,7 @@
     </w:p>
     <w:p>
       <w:pPr>
-        <w:pStyle w:val="style24"/>
+        <w:pStyle w:val="style25"/>
         <w:tabs>
           <w:tab w:leader="dot" w:pos="10538" w:val="right"/>
         </w:tabs>
@@ -184,7 +184,7 @@
     </w:p>
     <w:p>
       <w:pPr>
-        <w:pStyle w:val="style24"/>
+        <w:pStyle w:val="style25"/>
         <w:tabs>
           <w:tab w:leader="dot" w:pos="10538" w:val="right"/>
         </w:tabs>
@@ -198,7 +198,7 @@
     </w:p>
     <w:p>
       <w:pPr>
-        <w:pStyle w:val="style24"/>
+        <w:pStyle w:val="style25"/>
         <w:tabs>
           <w:tab w:leader="dot" w:pos="10538" w:val="right"/>
         </w:tabs>
@@ -212,7 +212,7 @@
     </w:p>
     <w:p>
       <w:pPr>
-        <w:pStyle w:val="style24"/>
+        <w:pStyle w:val="style25"/>
         <w:tabs>
           <w:tab w:leader="dot" w:pos="10538" w:val="right"/>
         </w:tabs>
@@ -226,7 +226,7 @@
     </w:p>
     <w:p>
       <w:pPr>
-        <w:pStyle w:val="style23"/>
+        <w:pStyle w:val="style24"/>
         <w:tabs>
           <w:tab w:leader="dot" w:pos="10255" w:val="right"/>
         </w:tabs>
@@ -254,9 +254,10 @@
     </w:p>
     <w:p>
       <w:pPr>
-        <w:pStyle w:val="style23"/>
+        <w:pStyle w:val="style24"/>
         <w:tabs>
           <w:tab w:leader="dot" w:pos="10538" w:val="right"/>
+          <w:tab w:leader="dot" w:pos="10821" w:val="right"/>
         </w:tabs>
       </w:pPr>
       <w:r>
@@ -265,9 +266,9 @@
     </w:p>
     <w:p>
       <w:pPr>
-        <w:pStyle w:val="style23"/>
+        <w:pStyle w:val="style24"/>
         <w:tabs>
-          <w:tab w:leader="dot" w:pos="10538" w:val="right"/>
+          <w:tab w:leader="dot" w:pos="10821" w:val="right"/>
         </w:tabs>
       </w:pPr>
       <w:r>
@@ -276,11 +277,10 @@
     </w:p>
     <w:p>
       <w:pPr>
-        <w:pStyle w:val="style2"/>
-        <w:numPr>
-          <w:ilvl w:val="1"/>
-          <w:numId w:val="2"/>
-        </w:numPr>
+        <w:pStyle w:val="style24"/>
+        <w:tabs>
+          <w:tab w:leader="dot" w:pos="10821" w:val="right"/>
+        </w:tabs>
       </w:pPr>
       <w:r>
         <w:rPr/>
@@ -293,10 +293,295 @@
           <w:ilvl w:val="1"/>
           <w:numId w:val="3"/>
         </w:numPr>
+      </w:pPr>
+      <w:r>
+        <w:rPr/>
+      </w:r>
+    </w:p>
+    <w:p>
+      <w:pPr>
+        <w:pStyle w:val="style2"/>
+        <w:numPr>
+          <w:ilvl w:val="1"/>
+          <w:numId w:val="1"/>
+        </w:numPr>
         <w:pageBreakBefore/>
       </w:pPr>
       <w:r>
         <w:rPr/>
+        <w:t>Use cases</w:t>
+      </w:r>
+    </w:p>
+    <w:p>
+      <w:pPr>
+        <w:pStyle w:val="style3"/>
+        <w:numPr>
+          <w:ilvl w:val="2"/>
+          <w:numId w:val="1"/>
+        </w:numPr>
+      </w:pPr>
+      <w:r>
+        <w:rPr/>
+        <w:t>Quản trị viên (admin)</w:t>
+      </w:r>
+    </w:p>
+    <w:p>
+      <w:pPr>
+        <w:pStyle w:val="style3"/>
+        <w:numPr>
+          <w:ilvl w:val="2"/>
+          <w:numId w:val="1"/>
+        </w:numPr>
+      </w:pPr>
+      <w:r>
+        <w:rPr/>
+        <w:t>Khoá người dùng</w:t>
+      </w:r>
+    </w:p>
+    <w:p>
+      <w:pPr>
+        <w:pStyle w:val="style17"/>
+        <w:numPr>
+          <w:ilvl w:val="0"/>
+          <w:numId w:val="5"/>
+        </w:numPr>
+      </w:pPr>
+      <w:r>
+        <w:rPr/>
+        <w:t>Mở profile của một người dùng</w:t>
+      </w:r>
+    </w:p>
+    <w:p>
+      <w:pPr>
+        <w:pStyle w:val="style17"/>
+        <w:numPr>
+          <w:ilvl w:val="0"/>
+          <w:numId w:val="5"/>
+        </w:numPr>
+      </w:pPr>
+      <w:r>
+        <w:rPr/>
+        <w:t>Nhấn nút khoá</w:t>
+      </w:r>
+    </w:p>
+    <w:p>
+      <w:pPr>
+        <w:pStyle w:val="style17"/>
+        <w:numPr>
+          <w:ilvl w:val="0"/>
+          <w:numId w:val="5"/>
+        </w:numPr>
+      </w:pPr>
+      <w:r>
+        <w:rPr/>
+        <w:t>Chọn thời hạn khoá và nhấn xác nhận</w:t>
+      </w:r>
+    </w:p>
+    <w:p>
+      <w:pPr>
+        <w:pStyle w:val="style17"/>
+        <w:numPr>
+          <w:ilvl w:val="0"/>
+          <w:numId w:val="5"/>
+        </w:numPr>
+      </w:pPr>
+      <w:r>
+        <w:rPr/>
+        <w:t>Người dùng bị khoá đến hết thời hạn đã chọn.</w:t>
+      </w:r>
+    </w:p>
+    <w:p>
+      <w:pPr>
+        <w:pStyle w:val="style3"/>
+        <w:numPr>
+          <w:ilvl w:val="2"/>
+          <w:numId w:val="1"/>
+        </w:numPr>
+      </w:pPr>
+      <w:r>
+        <w:rPr/>
+        <w:t>Mở khoá người dùng</w:t>
+      </w:r>
+    </w:p>
+    <w:p>
+      <w:pPr>
+        <w:pStyle w:val="style17"/>
+        <w:numPr>
+          <w:ilvl w:val="0"/>
+          <w:numId w:val="6"/>
+        </w:numPr>
+      </w:pPr>
+      <w:r>
+        <w:rPr/>
+        <w:t>Mở profile của một người dùng</w:t>
+      </w:r>
+    </w:p>
+    <w:p>
+      <w:pPr>
+        <w:pStyle w:val="style17"/>
+        <w:numPr>
+          <w:ilvl w:val="0"/>
+          <w:numId w:val="6"/>
+        </w:numPr>
+      </w:pPr>
+      <w:r>
+        <w:rPr/>
+        <w:t>Nhấn nút mở khoá</w:t>
+      </w:r>
+    </w:p>
+    <w:p>
+      <w:pPr>
+        <w:pStyle w:val="style17"/>
+        <w:numPr>
+          <w:ilvl w:val="0"/>
+          <w:numId w:val="6"/>
+        </w:numPr>
+      </w:pPr>
+      <w:r>
+        <w:rPr/>
+        <w:t>Người dùng được mở khoá</w:t>
+      </w:r>
+    </w:p>
+    <w:p>
+      <w:pPr>
+        <w:pStyle w:val="style3"/>
+        <w:numPr>
+          <w:ilvl w:val="2"/>
+          <w:numId w:val="1"/>
+        </w:numPr>
+      </w:pPr>
+      <w:r>
+        <w:rPr/>
+        <w:t>Cảnh cáo người dùng</w:t>
+      </w:r>
+    </w:p>
+    <w:p>
+      <w:pPr>
+        <w:pStyle w:val="style17"/>
+        <w:numPr>
+          <w:ilvl w:val="0"/>
+          <w:numId w:val="7"/>
+        </w:numPr>
+      </w:pPr>
+      <w:bookmarkStart w:id="0" w:name="__DdeLink__120_1667498013"/>
+      <w:r>
+        <w:rPr/>
+        <w:t>Mở profile của một ngư</w:t>
+      </w:r>
+      <w:bookmarkEnd w:id="0"/>
+      <w:r>
+        <w:rPr/>
+        <w:t>ời dùng</w:t>
+      </w:r>
+    </w:p>
+    <w:p>
+      <w:pPr>
+        <w:pStyle w:val="style17"/>
+        <w:numPr>
+          <w:ilvl w:val="0"/>
+          <w:numId w:val="7"/>
+        </w:numPr>
+      </w:pPr>
+      <w:r>
+        <w:rPr/>
+        <w:t xml:space="preserve">Nhấn nút cảnh cáo </w:t>
+      </w:r>
+    </w:p>
+    <w:p>
+      <w:pPr>
+        <w:pStyle w:val="style17"/>
+        <w:numPr>
+          <w:ilvl w:val="0"/>
+          <w:numId w:val="7"/>
+        </w:numPr>
+      </w:pPr>
+      <w:bookmarkStart w:id="1" w:name="__DdeLink__120_1667498013"/>
+      <w:r>
+        <w:rPr/>
+        <w:t>Nhập nội dung cảnh cáo</w:t>
+      </w:r>
+      <w:bookmarkEnd w:id="1"/>
+      <w:r>
+        <w:rPr/>
+        <w:t>, chọn thời hạn khoá và nhấn xác nhận</w:t>
+      </w:r>
+    </w:p>
+    <w:p>
+      <w:pPr>
+        <w:pStyle w:val="style17"/>
+        <w:numPr>
+          <w:ilvl w:val="0"/>
+          <w:numId w:val="7"/>
+        </w:numPr>
+      </w:pPr>
+      <w:r>
+        <w:rPr/>
+        <w:t>Nội dung cảnh cáo xuất hiện trên giao diện của người dùng đến hết thời hạn</w:t>
+      </w:r>
+    </w:p>
+    <w:p>
+      <w:pPr>
+        <w:pStyle w:val="style3"/>
+        <w:numPr>
+          <w:ilvl w:val="2"/>
+          <w:numId w:val="1"/>
+        </w:numPr>
+      </w:pPr>
+      <w:r>
+        <w:rPr/>
+        <w:t>Bỏ cảnh cáo người dùng</w:t>
+      </w:r>
+    </w:p>
+    <w:p>
+      <w:pPr>
+        <w:pStyle w:val="style17"/>
+        <w:numPr>
+          <w:ilvl w:val="0"/>
+          <w:numId w:val="8"/>
+        </w:numPr>
+      </w:pPr>
+      <w:r>
+        <w:rPr/>
+        <w:t>Mở profile của một người dùng</w:t>
+      </w:r>
+    </w:p>
+    <w:p>
+      <w:pPr>
+        <w:pStyle w:val="style17"/>
+        <w:numPr>
+          <w:ilvl w:val="0"/>
+          <w:numId w:val="8"/>
+        </w:numPr>
+      </w:pPr>
+      <w:r>
+        <w:rPr/>
+        <w:t>Nhấn nút huỷ bỏ cảnh cáo</w:t>
+      </w:r>
+    </w:p>
+    <w:p>
+      <w:pPr>
+        <w:pStyle w:val="style17"/>
+        <w:numPr>
+          <w:ilvl w:val="0"/>
+          <w:numId w:val="8"/>
+        </w:numPr>
+      </w:pPr>
+      <w:r>
+        <w:rPr/>
+        <w:t>Người dùng không còn bị cảnh cáo nữa</w:t>
+      </w:r>
+    </w:p>
+    <w:p>
+      <w:pPr>
+        <w:pStyle w:val="style2"/>
+        <w:numPr>
+          <w:ilvl w:val="1"/>
+          <w:numId w:val="4"/>
+        </w:numPr>
+        <w:pageBreakBefore/>
+      </w:pPr>
+      <w:r>
+        <w:rPr/>
         <w:t>URL</w:t>
       </w:r>
     </w:p>
@@ -305,7 +590,7 @@
         <w:pStyle w:val="style3"/>
         <w:numPr>
           <w:ilvl w:val="2"/>
-          <w:numId w:val="3"/>
+          <w:numId w:val="4"/>
         </w:numPr>
       </w:pPr>
       <w:r>
@@ -315,7 +600,7 @@
     </w:p>
     <w:p>
       <w:pPr>
-        <w:pStyle w:val="style16"/>
+        <w:pStyle w:val="style17"/>
       </w:pPr>
       <w:r>
         <w:rPr/>
@@ -334,7 +619,7 @@
         <w:pStyle w:val="style3"/>
         <w:numPr>
           <w:ilvl w:val="2"/>
-          <w:numId w:val="3"/>
+          <w:numId w:val="4"/>
         </w:numPr>
       </w:pPr>
       <w:r>
@@ -344,7 +629,7 @@
     </w:p>
     <w:p>
       <w:pPr>
-        <w:pStyle w:val="style16"/>
+        <w:pStyle w:val="style17"/>
       </w:pPr>
       <w:r>
         <w:rPr/>
@@ -356,7 +641,7 @@
         <w:pStyle w:val="style2"/>
         <w:numPr>
           <w:ilvl w:val="1"/>
-          <w:numId w:val="3"/>
+          <w:numId w:val="4"/>
         </w:numPr>
       </w:pPr>
       <w:r>
@@ -366,7 +651,7 @@
     </w:p>
     <w:p>
       <w:pPr>
-        <w:pStyle w:val="style16"/>
+        <w:pStyle w:val="style17"/>
       </w:pPr>
       <w:r>
         <w:rPr/>
@@ -422,7 +707,7 @@
         <w:pStyle w:val="style2"/>
         <w:numPr>
           <w:ilvl w:val="1"/>
-          <w:numId w:val="1"/>
+          <w:numId w:val="2"/>
         </w:numPr>
         <w:widowControl w:val="off"/>
         <w:tabs>
@@ -439,7 +724,7 @@
         <w:pStyle w:val="style2"/>
         <w:numPr>
           <w:ilvl w:val="1"/>
-          <w:numId w:val="3"/>
+          <w:numId w:val="4"/>
         </w:numPr>
         <w:pageBreakBefore/>
       </w:pPr>
@@ -453,7 +738,7 @@
         <w:pStyle w:val="style3"/>
         <w:numPr>
           <w:ilvl w:val="2"/>
-          <w:numId w:val="3"/>
+          <w:numId w:val="4"/>
         </w:numPr>
       </w:pPr>
       <w:r>
@@ -463,7 +748,7 @@
     </w:p>
     <w:p>
       <w:pPr>
-        <w:pStyle w:val="style16"/>
+        <w:pStyle w:val="style17"/>
       </w:pPr>
       <w:r>
         <w:rPr/>
@@ -472,7 +757,7 @@
     </w:p>
     <w:p>
       <w:pPr>
-        <w:pStyle w:val="style16"/>
+        <w:pStyle w:val="style17"/>
       </w:pPr>
       <w:r>
         <w:rPr/>
@@ -481,7 +766,7 @@
     </w:p>
     <w:p>
       <w:pPr>
-        <w:pStyle w:val="style25"/>
+        <w:pStyle w:val="style26"/>
       </w:pPr>
       <w:r>
         <w:rPr>
@@ -492,7 +777,7 @@
     </w:p>
     <w:p>
       <w:pPr>
-        <w:pStyle w:val="style25"/>
+        <w:pStyle w:val="style26"/>
       </w:pPr>
       <w:r>
         <w:rPr>
@@ -504,7 +789,7 @@
     </w:p>
     <w:p>
       <w:pPr>
-        <w:pStyle w:val="style25"/>
+        <w:pStyle w:val="style26"/>
       </w:pPr>
       <w:r>
         <w:rPr>
@@ -523,7 +808,7 @@
     </w:p>
     <w:p>
       <w:pPr>
-        <w:pStyle w:val="style25"/>
+        <w:pStyle w:val="style26"/>
       </w:pPr>
       <w:r>
         <w:rPr>
@@ -534,7 +819,7 @@
     </w:p>
     <w:p>
       <w:pPr>
-        <w:pStyle w:val="style16"/>
+        <w:pStyle w:val="style17"/>
       </w:pPr>
       <w:r>
         <w:rPr/>
@@ -546,7 +831,7 @@
         <w:pStyle w:val="style3"/>
         <w:numPr>
           <w:ilvl w:val="2"/>
-          <w:numId w:val="3"/>
+          <w:numId w:val="4"/>
         </w:numPr>
       </w:pPr>
       <w:r>
@@ -556,7 +841,7 @@
     </w:p>
     <w:p>
       <w:pPr>
-        <w:pStyle w:val="style25"/>
+        <w:pStyle w:val="style26"/>
       </w:pPr>
       <w:r>
         <w:rPr>
@@ -581,7 +866,7 @@
     </w:p>
     <w:p>
       <w:pPr>
-        <w:pStyle w:val="style25"/>
+        <w:pStyle w:val="style26"/>
       </w:pPr>
       <w:r>
         <w:rPr>
@@ -592,7 +877,7 @@
     </w:p>
     <w:p>
       <w:pPr>
-        <w:pStyle w:val="style16"/>
+        <w:pStyle w:val="style17"/>
       </w:pPr>
       <w:r>
         <w:rPr/>
@@ -604,7 +889,7 @@
         <w:pStyle w:val="style3"/>
         <w:numPr>
           <w:ilvl w:val="2"/>
-          <w:numId w:val="3"/>
+          <w:numId w:val="4"/>
         </w:numPr>
       </w:pPr>
       <w:r>
@@ -614,7 +899,7 @@
     </w:p>
     <w:p>
       <w:pPr>
-        <w:pStyle w:val="style16"/>
+        <w:pStyle w:val="style17"/>
       </w:pPr>
       <w:r>
         <w:rPr>
@@ -639,7 +924,7 @@
     </w:p>
     <w:p>
       <w:pPr>
-        <w:pStyle w:val="style16"/>
+        <w:pStyle w:val="style17"/>
       </w:pPr>
       <w:r>
         <w:rPr>
@@ -653,7 +938,7 @@
     </w:p>
     <w:p>
       <w:pPr>
-        <w:pStyle w:val="style16"/>
+        <w:pStyle w:val="style17"/>
       </w:pPr>
       <w:r>
         <w:rPr>
@@ -664,7 +949,7 @@
     </w:p>
     <w:p>
       <w:pPr>
-        <w:pStyle w:val="style16"/>
+        <w:pStyle w:val="style17"/>
       </w:pPr>
       <w:r>
         <w:rPr>
@@ -686,7 +971,7 @@
         <w:pStyle w:val="style3"/>
         <w:numPr>
           <w:ilvl w:val="2"/>
-          <w:numId w:val="3"/>
+          <w:numId w:val="4"/>
         </w:numPr>
       </w:pPr>
       <w:r>
@@ -696,7 +981,7 @@
     </w:p>
     <w:p>
       <w:pPr>
-        <w:pStyle w:val="style16"/>
+        <w:pStyle w:val="style17"/>
       </w:pPr>
       <w:r>
         <w:rPr/>
@@ -705,7 +990,7 @@
     </w:p>
     <w:p>
       <w:pPr>
-        <w:pStyle w:val="style25"/>
+        <w:pStyle w:val="style26"/>
       </w:pPr>
       <w:r>
         <w:rPr>
@@ -716,7 +1001,7 @@
     </w:p>
     <w:p>
       <w:pPr>
-        <w:pStyle w:val="style25"/>
+        <w:pStyle w:val="style26"/>
       </w:pPr>
       <w:r>
         <w:rPr>
@@ -730,7 +1015,7 @@
     </w:p>
     <w:p>
       <w:pPr>
-        <w:pStyle w:val="style25"/>
+        <w:pStyle w:val="style26"/>
       </w:pPr>
       <w:r>
         <w:rPr>
@@ -744,7 +1029,7 @@
         <w:pStyle w:val="style3"/>
         <w:numPr>
           <w:ilvl w:val="2"/>
-          <w:numId w:val="2"/>
+          <w:numId w:val="3"/>
         </w:numPr>
       </w:pPr>
       <w:r>
@@ -754,7 +1039,7 @@
     </w:p>
     <w:p>
       <w:pPr>
-        <w:pStyle w:val="style16"/>
+        <w:pStyle w:val="style17"/>
       </w:pPr>
       <w:r>
         <w:rPr/>
@@ -763,7 +1048,7 @@
     </w:p>
     <w:p>
       <w:pPr>
-        <w:pStyle w:val="style25"/>
+        <w:pStyle w:val="style26"/>
       </w:pPr>
       <w:r>
         <w:rPr/>
@@ -772,7 +1057,7 @@
     </w:p>
     <w:p>
       <w:pPr>
-        <w:pStyle w:val="style25"/>
+        <w:pStyle w:val="style26"/>
       </w:pPr>
       <w:r>
         <w:rPr/>
@@ -782,7 +1067,7 @@
     </w:p>
     <w:p>
       <w:pPr>
-        <w:pStyle w:val="style25"/>
+        <w:pStyle w:val="style26"/>
       </w:pPr>
       <w:r>
         <w:rPr/>
@@ -791,7 +1076,7 @@
     </w:p>
     <w:p>
       <w:pPr>
-        <w:pStyle w:val="style16"/>
+        <w:pStyle w:val="style17"/>
       </w:pPr>
       <w:r>
         <w:rPr/>
@@ -803,7 +1088,7 @@
         <w:pStyle w:val="style2"/>
         <w:numPr>
           <w:ilvl w:val="1"/>
-          <w:numId w:val="3"/>
+          <w:numId w:val="4"/>
         </w:numPr>
         <w:pageBreakBefore/>
       </w:pPr>
@@ -814,7 +1099,7 @@
     </w:p>
     <w:p>
       <w:pPr>
-        <w:pStyle w:val="style16"/>
+        <w:pStyle w:val="style17"/>
         <w:spacing w:after="120" w:before="0"/>
       </w:pPr>
       <w:r>
@@ -1111,6 +1396,466 @@
       </w:pPr>
     </w:lvl>
   </w:abstractNum>
+  <w:abstractNum w:abstractNumId="4">
+    <w:lvl w:ilvl="0">
+      <w:start w:val="1"/>
+      <w:numFmt w:val="none"/>
+      <w:lvlJc w:val="left"/>
+      <w:suff w:val="nothing"/>
+      <w:lvlText w:val=""/>
+      <w:pPr>
+        <w:ind w:hanging="432" w:left="432"/>
+      </w:pPr>
+    </w:lvl>
+    <w:lvl w:ilvl="1">
+      <w:start w:val="1"/>
+      <w:numFmt w:val="none"/>
+      <w:lvlJc w:val="left"/>
+      <w:suff w:val="nothing"/>
+      <w:lvlText w:val=""/>
+      <w:pPr>
+        <w:ind w:hanging="576" w:left="576"/>
+      </w:pPr>
+    </w:lvl>
+    <w:lvl w:ilvl="2">
+      <w:start w:val="1"/>
+      <w:numFmt w:val="none"/>
+      <w:lvlJc w:val="left"/>
+      <w:suff w:val="nothing"/>
+      <w:lvlText w:val=""/>
+      <w:pPr>
+        <w:ind w:hanging="720" w:left="720"/>
+      </w:pPr>
+    </w:lvl>
+    <w:lvl w:ilvl="3">
+      <w:start w:val="1"/>
+      <w:numFmt w:val="none"/>
+      <w:lvlJc w:val="left"/>
+      <w:suff w:val="nothing"/>
+      <w:lvlText w:val=""/>
+      <w:pPr>
+        <w:ind w:hanging="864" w:left="864"/>
+      </w:pPr>
+    </w:lvl>
+    <w:lvl w:ilvl="4">
+      <w:start w:val="1"/>
+      <w:numFmt w:val="none"/>
+      <w:lvlJc w:val="left"/>
+      <w:suff w:val="nothing"/>
+      <w:lvlText w:val=""/>
+      <w:pPr>
+        <w:ind w:hanging="1008" w:left="1008"/>
+      </w:pPr>
+    </w:lvl>
+    <w:lvl w:ilvl="5">
+      <w:start w:val="1"/>
+      <w:numFmt w:val="none"/>
+      <w:lvlJc w:val="left"/>
+      <w:suff w:val="nothing"/>
+      <w:lvlText w:val=""/>
+      <w:pPr>
+        <w:ind w:hanging="1152" w:left="1152"/>
+      </w:pPr>
+    </w:lvl>
+    <w:lvl w:ilvl="6">
+      <w:start w:val="1"/>
+      <w:numFmt w:val="none"/>
+      <w:lvlJc w:val="left"/>
+      <w:suff w:val="nothing"/>
+      <w:lvlText w:val=""/>
+      <w:pPr>
+        <w:ind w:hanging="1296" w:left="1296"/>
+      </w:pPr>
+    </w:lvl>
+    <w:lvl w:ilvl="7">
+      <w:start w:val="1"/>
+      <w:numFmt w:val="none"/>
+      <w:lvlJc w:val="left"/>
+      <w:suff w:val="nothing"/>
+      <w:lvlText w:val=""/>
+      <w:pPr>
+        <w:ind w:hanging="1440" w:left="1440"/>
+      </w:pPr>
+    </w:lvl>
+    <w:lvl w:ilvl="8">
+      <w:start w:val="1"/>
+      <w:numFmt w:val="none"/>
+      <w:lvlJc w:val="left"/>
+      <w:suff w:val="nothing"/>
+      <w:lvlText w:val=""/>
+      <w:pPr>
+        <w:ind w:hanging="1584" w:left="1584"/>
+      </w:pPr>
+    </w:lvl>
+  </w:abstractNum>
+  <w:abstractNum w:abstractNumId="5">
+    <w:lvl w:ilvl="0">
+      <w:start w:val="1"/>
+      <w:numFmt w:val="decimal"/>
+      <w:lvlJc w:val="left"/>
+      <w:lvlText w:val="%1."/>
+      <w:pPr>
+        <w:ind w:hanging="360" w:left="720"/>
+      </w:pPr>
+      <w:rPr/>
+    </w:lvl>
+    <w:lvl w:ilvl="1">
+      <w:start w:val="1"/>
+      <w:numFmt w:val="decimal"/>
+      <w:lvlJc w:val="left"/>
+      <w:lvlText w:val="%2."/>
+      <w:pPr>
+        <w:ind w:hanging="360" w:left="1080"/>
+      </w:pPr>
+      <w:rPr/>
+    </w:lvl>
+    <w:lvl w:ilvl="2">
+      <w:start w:val="1"/>
+      <w:numFmt w:val="decimal"/>
+      <w:lvlJc w:val="left"/>
+      <w:lvlText w:val="%3."/>
+      <w:pPr>
+        <w:ind w:hanging="360" w:left="1440"/>
+      </w:pPr>
+      <w:rPr/>
+    </w:lvl>
+    <w:lvl w:ilvl="3">
+      <w:start w:val="1"/>
+      <w:numFmt w:val="decimal"/>
+      <w:lvlJc w:val="left"/>
+      <w:lvlText w:val="%4."/>
+      <w:pPr>
+        <w:ind w:hanging="360" w:left="1800"/>
+      </w:pPr>
+      <w:rPr/>
+    </w:lvl>
+    <w:lvl w:ilvl="4">
+      <w:start w:val="1"/>
+      <w:numFmt w:val="decimal"/>
+      <w:lvlJc w:val="left"/>
+      <w:lvlText w:val="%5."/>
+      <w:pPr>
+        <w:ind w:hanging="360" w:left="2160"/>
+      </w:pPr>
+      <w:rPr/>
+    </w:lvl>
+    <w:lvl w:ilvl="5">
+      <w:start w:val="1"/>
+      <w:numFmt w:val="decimal"/>
+      <w:lvlJc w:val="left"/>
+      <w:lvlText w:val="%6."/>
+      <w:pPr>
+        <w:ind w:hanging="360" w:left="2520"/>
+      </w:pPr>
+      <w:rPr/>
+    </w:lvl>
+    <w:lvl w:ilvl="6">
+      <w:start w:val="1"/>
+      <w:numFmt w:val="decimal"/>
+      <w:lvlJc w:val="left"/>
+      <w:lvlText w:val="%7."/>
+      <w:pPr>
+        <w:ind w:hanging="360" w:left="2880"/>
+      </w:pPr>
+      <w:rPr/>
+    </w:lvl>
+    <w:lvl w:ilvl="7">
+      <w:start w:val="1"/>
+      <w:numFmt w:val="decimal"/>
+      <w:lvlJc w:val="left"/>
+      <w:lvlText w:val="%8."/>
+      <w:pPr>
+        <w:ind w:hanging="360" w:left="3240"/>
+      </w:pPr>
+      <w:rPr/>
+    </w:lvl>
+    <w:lvl w:ilvl="8">
+      <w:start w:val="1"/>
+      <w:numFmt w:val="decimal"/>
+      <w:lvlJc w:val="left"/>
+      <w:lvlText w:val="%9."/>
+      <w:pPr>
+        <w:ind w:hanging="360" w:left="3600"/>
+      </w:pPr>
+      <w:rPr/>
+    </w:lvl>
+  </w:abstractNum>
+  <w:abstractNum w:abstractNumId="6">
+    <w:lvl w:ilvl="0">
+      <w:start w:val="1"/>
+      <w:numFmt w:val="decimal"/>
+      <w:lvlJc w:val="left"/>
+      <w:lvlText w:val="%1."/>
+      <w:pPr>
+        <w:ind w:hanging="360" w:left="720"/>
+      </w:pPr>
+      <w:rPr/>
+    </w:lvl>
+    <w:lvl w:ilvl="1">
+      <w:start w:val="1"/>
+      <w:numFmt w:val="decimal"/>
+      <w:lvlJc w:val="left"/>
+      <w:lvlText w:val="%2."/>
+      <w:pPr>
+        <w:ind w:hanging="360" w:left="1080"/>
+      </w:pPr>
+      <w:rPr/>
+    </w:lvl>
+    <w:lvl w:ilvl="2">
+      <w:start w:val="1"/>
+      <w:numFmt w:val="decimal"/>
+      <w:lvlJc w:val="left"/>
+      <w:lvlText w:val="%3."/>
+      <w:pPr>
+        <w:ind w:hanging="360" w:left="1440"/>
+      </w:pPr>
+      <w:rPr/>
+    </w:lvl>
+    <w:lvl w:ilvl="3">
+      <w:start w:val="1"/>
+      <w:numFmt w:val="decimal"/>
+      <w:lvlJc w:val="left"/>
+      <w:lvlText w:val="%4."/>
+      <w:pPr>
+        <w:ind w:hanging="360" w:left="1800"/>
+      </w:pPr>
+      <w:rPr/>
+    </w:lvl>
+    <w:lvl w:ilvl="4">
+      <w:start w:val="1"/>
+      <w:numFmt w:val="decimal"/>
+      <w:lvlJc w:val="left"/>
+      <w:lvlText w:val="%5."/>
+      <w:pPr>
+        <w:ind w:hanging="360" w:left="2160"/>
+      </w:pPr>
+      <w:rPr/>
+    </w:lvl>
+    <w:lvl w:ilvl="5">
+      <w:start w:val="1"/>
+      <w:numFmt w:val="decimal"/>
+      <w:lvlJc w:val="left"/>
+      <w:lvlText w:val="%6."/>
+      <w:pPr>
+        <w:ind w:hanging="360" w:left="2520"/>
+      </w:pPr>
+      <w:rPr/>
+    </w:lvl>
+    <w:lvl w:ilvl="6">
+      <w:start w:val="1"/>
+      <w:numFmt w:val="decimal"/>
+      <w:lvlJc w:val="left"/>
+      <w:lvlText w:val="%7."/>
+      <w:pPr>
+        <w:ind w:hanging="360" w:left="2880"/>
+      </w:pPr>
+      <w:rPr/>
+    </w:lvl>
+    <w:lvl w:ilvl="7">
+      <w:start w:val="1"/>
+      <w:numFmt w:val="decimal"/>
+      <w:lvlJc w:val="left"/>
+      <w:lvlText w:val="%8."/>
+      <w:pPr>
+        <w:ind w:hanging="360" w:left="3240"/>
+      </w:pPr>
+      <w:rPr/>
+    </w:lvl>
+    <w:lvl w:ilvl="8">
+      <w:start w:val="1"/>
+      <w:numFmt w:val="decimal"/>
+      <w:lvlJc w:val="left"/>
+      <w:lvlText w:val="%9."/>
+      <w:pPr>
+        <w:ind w:hanging="360" w:left="3600"/>
+      </w:pPr>
+      <w:rPr/>
+    </w:lvl>
+  </w:abstractNum>
+  <w:abstractNum w:abstractNumId="7">
+    <w:lvl w:ilvl="0">
+      <w:start w:val="1"/>
+      <w:numFmt w:val="decimal"/>
+      <w:lvlJc w:val="left"/>
+      <w:lvlText w:val="%1."/>
+      <w:pPr>
+        <w:ind w:hanging="360" w:left="720"/>
+      </w:pPr>
+      <w:rPr/>
+    </w:lvl>
+    <w:lvl w:ilvl="1">
+      <w:start w:val="1"/>
+      <w:numFmt w:val="decimal"/>
+      <w:lvlJc w:val="left"/>
+      <w:lvlText w:val="%2."/>
+      <w:pPr>
+        <w:ind w:hanging="360" w:left="1080"/>
+      </w:pPr>
+      <w:rPr/>
+    </w:lvl>
+    <w:lvl w:ilvl="2">
+      <w:start w:val="1"/>
+      <w:numFmt w:val="decimal"/>
+      <w:lvlJc w:val="left"/>
+      <w:lvlText w:val="%3."/>
+      <w:pPr>
+        <w:ind w:hanging="360" w:left="1440"/>
+      </w:pPr>
+      <w:rPr/>
+    </w:lvl>
+    <w:lvl w:ilvl="3">
+      <w:start w:val="1"/>
+      <w:numFmt w:val="decimal"/>
+      <w:lvlJc w:val="left"/>
+      <w:lvlText w:val="%4."/>
+      <w:pPr>
+        <w:ind w:hanging="360" w:left="1800"/>
+      </w:pPr>
+      <w:rPr/>
+    </w:lvl>
+    <w:lvl w:ilvl="4">
+      <w:start w:val="1"/>
+      <w:numFmt w:val="decimal"/>
+      <w:lvlJc w:val="left"/>
+      <w:lvlText w:val="%5."/>
+      <w:pPr>
+        <w:ind w:hanging="360" w:left="2160"/>
+      </w:pPr>
+      <w:rPr/>
+    </w:lvl>
+    <w:lvl w:ilvl="5">
+      <w:start w:val="1"/>
+      <w:numFmt w:val="decimal"/>
+      <w:lvlJc w:val="left"/>
+      <w:lvlText w:val="%6."/>
+      <w:pPr>
+        <w:ind w:hanging="360" w:left="2520"/>
+      </w:pPr>
+      <w:rPr/>
+    </w:lvl>
+    <w:lvl w:ilvl="6">
+      <w:start w:val="1"/>
+      <w:numFmt w:val="decimal"/>
+      <w:lvlJc w:val="left"/>
+      <w:lvlText w:val="%7."/>
+      <w:pPr>
+        <w:ind w:hanging="360" w:left="2880"/>
+      </w:pPr>
+      <w:rPr/>
+    </w:lvl>
+    <w:lvl w:ilvl="7">
+      <w:start w:val="1"/>
+      <w:numFmt w:val="decimal"/>
+      <w:lvlJc w:val="left"/>
+      <w:lvlText w:val="%8."/>
+      <w:pPr>
+        <w:ind w:hanging="360" w:left="3240"/>
+      </w:pPr>
+      <w:rPr/>
+    </w:lvl>
+    <w:lvl w:ilvl="8">
+      <w:start w:val="1"/>
+      <w:numFmt w:val="decimal"/>
+      <w:lvlJc w:val="left"/>
+      <w:lvlText w:val="%9."/>
+      <w:pPr>
+        <w:ind w:hanging="360" w:left="3600"/>
+      </w:pPr>
+      <w:rPr/>
+    </w:lvl>
+  </w:abstractNum>
+  <w:abstractNum w:abstractNumId="8">
+    <w:lvl w:ilvl="0">
+      <w:start w:val="1"/>
+      <w:numFmt w:val="decimal"/>
+      <w:lvlJc w:val="left"/>
+      <w:lvlText w:val="%1."/>
+      <w:pPr>
+        <w:ind w:hanging="360" w:left="720"/>
+      </w:pPr>
+      <w:rPr/>
+    </w:lvl>
+    <w:lvl w:ilvl="1">
+      <w:start w:val="1"/>
+      <w:numFmt w:val="decimal"/>
+      <w:lvlJc w:val="left"/>
+      <w:lvlText w:val="%2."/>
+      <w:pPr>
+        <w:ind w:hanging="360" w:left="1080"/>
+      </w:pPr>
+      <w:rPr/>
+    </w:lvl>
+    <w:lvl w:ilvl="2">
+      <w:start w:val="1"/>
+      <w:numFmt w:val="decimal"/>
+      <w:lvlJc w:val="left"/>
+      <w:lvlText w:val="%3."/>
+      <w:pPr>
+        <w:ind w:hanging="360" w:left="1440"/>
+      </w:pPr>
+      <w:rPr/>
+    </w:lvl>
+    <w:lvl w:ilvl="3">
+      <w:start w:val="1"/>
+      <w:numFmt w:val="decimal"/>
+      <w:lvlJc w:val="left"/>
+      <w:lvlText w:val="%4."/>
+      <w:pPr>
+        <w:ind w:hanging="360" w:left="1800"/>
+      </w:pPr>
+      <w:rPr/>
+    </w:lvl>
+    <w:lvl w:ilvl="4">
+      <w:start w:val="1"/>
+      <w:numFmt w:val="decimal"/>
+      <w:lvlJc w:val="left"/>
+      <w:lvlText w:val="%5."/>
+      <w:pPr>
+        <w:ind w:hanging="360" w:left="2160"/>
+      </w:pPr>
+      <w:rPr/>
+    </w:lvl>
+    <w:lvl w:ilvl="5">
+      <w:start w:val="1"/>
+      <w:numFmt w:val="decimal"/>
+      <w:lvlJc w:val="left"/>
+      <w:lvlText w:val="%6."/>
+      <w:pPr>
+        <w:ind w:hanging="360" w:left="2520"/>
+      </w:pPr>
+      <w:rPr/>
+    </w:lvl>
+    <w:lvl w:ilvl="6">
+      <w:start w:val="1"/>
+      <w:numFmt w:val="decimal"/>
+      <w:lvlJc w:val="left"/>
+      <w:lvlText w:val="%7."/>
+      <w:pPr>
+        <w:ind w:hanging="360" w:left="2880"/>
+      </w:pPr>
+      <w:rPr/>
+    </w:lvl>
+    <w:lvl w:ilvl="7">
+      <w:start w:val="1"/>
+      <w:numFmt w:val="decimal"/>
+      <w:lvlJc w:val="left"/>
+      <w:lvlText w:val="%8."/>
+      <w:pPr>
+        <w:ind w:hanging="360" w:left="3240"/>
+      </w:pPr>
+      <w:rPr/>
+    </w:lvl>
+    <w:lvl w:ilvl="8">
+      <w:start w:val="1"/>
+      <w:numFmt w:val="decimal"/>
+      <w:lvlJc w:val="left"/>
+      <w:lvlText w:val="%9."/>
+      <w:pPr>
+        <w:ind w:hanging="360" w:left="3600"/>
+      </w:pPr>
+      <w:rPr/>
+    </w:lvl>
+  </w:abstractNum>
   <w:num w:numId="1">
     <w:abstractNumId w:val="1"/>
   </w:num>
@@ -1119,6 +1864,21 @@
   </w:num>
   <w:num w:numId="3">
     <w:abstractNumId w:val="3"/>
+  </w:num>
+  <w:num w:numId="4">
+    <w:abstractNumId w:val="4"/>
+  </w:num>
+  <w:num w:numId="5">
+    <w:abstractNumId w:val="5"/>
+  </w:num>
+  <w:num w:numId="6">
+    <w:abstractNumId w:val="6"/>
+  </w:num>
+  <w:num w:numId="7">
+    <w:abstractNumId w:val="7"/>
+  </w:num>
+  <w:num w:numId="8">
+    <w:abstractNumId w:val="8"/>
   </w:num>
 </w:numbering>
 </file>
@@ -1146,15 +1906,9 @@
   </w:style>
   <w:style w:styleId="style1" w:type="paragraph">
     <w:name w:val="Tiêu đề 1"/>
-    <w:basedOn w:val="style15"/>
-    <w:next w:val="style16"/>
-    <w:pPr>
-      <w:outlineLvl w:val="0"/>
-      <w:numPr>
-        <w:ilvl w:val="0"/>
-        <w:numId w:val="1"/>
-      </w:numPr>
-    </w:pPr>
+    <w:basedOn w:val="style16"/>
+    <w:next w:val="style17"/>
+    <w:pPr/>
     <w:rPr>
       <w:sz w:val="32"/>
       <w:b/>
@@ -1164,8 +1918,8 @@
   </w:style>
   <w:style w:styleId="style2" w:type="paragraph">
     <w:name w:val="Tiêu đề 2"/>
-    <w:basedOn w:val="style15"/>
-    <w:next w:val="style16"/>
+    <w:basedOn w:val="style16"/>
+    <w:next w:val="style17"/>
     <w:pPr>
       <w:outlineLvl w:val="1"/>
       <w:numPr>
@@ -1184,8 +1938,8 @@
   </w:style>
   <w:style w:styleId="style3" w:type="paragraph">
     <w:name w:val="Tiêu đề 3"/>
-    <w:basedOn w:val="style15"/>
-    <w:next w:val="style16"/>
+    <w:basedOn w:val="style16"/>
+    <w:next w:val="style17"/>
     <w:pPr>
       <w:outlineLvl w:val="2"/>
       <w:numPr>
@@ -1200,10 +1954,15 @@
       <w:bCs/>
     </w:rPr>
   </w:style>
-  <w:style w:styleId="style15" w:type="paragraph">
+  <w:style w:styleId="style15" w:type="character">
+    <w:name w:val="Ký hiệu đánh số"/>
+    <w:next w:val="style15"/>
+    <w:rPr/>
+  </w:style>
+  <w:style w:styleId="style16" w:type="paragraph">
     <w:name w:val="Tiêu đề"/>
     <w:basedOn w:val="style0"/>
-    <w:next w:val="style16"/>
+    <w:next w:val="style17"/>
     <w:pPr>
       <w:keepNext/>
       <w:spacing w:after="120" w:before="240"/>
@@ -1214,26 +1973,26 @@
       <w:rFonts w:ascii="DejaVu Sans" w:cs="DejaVu Sans" w:eastAsia="DejaVu Sans" w:hAnsi="DejaVu Sans"/>
     </w:rPr>
   </w:style>
-  <w:style w:styleId="style16" w:type="paragraph">
+  <w:style w:styleId="style17" w:type="paragraph">
     <w:name w:val="Thân văn bản"/>
     <w:basedOn w:val="style0"/>
-    <w:next w:val="style16"/>
+    <w:next w:val="style17"/>
     <w:pPr>
       <w:spacing w:after="120" w:before="0"/>
     </w:pPr>
     <w:rPr/>
   </w:style>
-  <w:style w:styleId="style17" w:type="paragraph">
+  <w:style w:styleId="style18" w:type="paragraph">
     <w:name w:val="Danh sách"/>
-    <w:basedOn w:val="style16"/>
-    <w:next w:val="style17"/>
+    <w:basedOn w:val="style17"/>
+    <w:next w:val="style18"/>
     <w:pPr/>
     <w:rPr/>
   </w:style>
-  <w:style w:styleId="style18" w:type="paragraph">
+  <w:style w:styleId="style19" w:type="paragraph">
     <w:name w:val="Phụ đề"/>
     <w:basedOn w:val="style0"/>
-    <w:next w:val="style18"/>
+    <w:next w:val="style19"/>
     <w:pPr>
       <w:suppressLineNumbers/>
       <w:spacing w:after="120" w:before="120"/>
@@ -1245,19 +2004,19 @@
       <w:iCs/>
     </w:rPr>
   </w:style>
-  <w:style w:styleId="style19" w:type="paragraph">
+  <w:style w:styleId="style20" w:type="paragraph">
     <w:name w:val="Chỉ mục"/>
     <w:basedOn w:val="style0"/>
-    <w:next w:val="style19"/>
+    <w:next w:val="style20"/>
     <w:pPr>
       <w:suppressLineNumbers/>
     </w:pPr>
     <w:rPr/>
   </w:style>
-  <w:style w:styleId="style20" w:type="paragraph">
+  <w:style w:styleId="style21" w:type="paragraph">
     <w:name w:val="Tựa đề"/>
-    <w:basedOn w:val="style15"/>
-    <w:next w:val="style21"/>
+    <w:basedOn w:val="style16"/>
+    <w:next w:val="style22"/>
     <w:pPr>
       <w:jc w:val="center"/>
     </w:pPr>
@@ -1268,10 +2027,10 @@
       <w:bCs/>
     </w:rPr>
   </w:style>
-  <w:style w:styleId="style21" w:type="paragraph">
+  <w:style w:styleId="style22" w:type="paragraph">
     <w:name w:val="Tiêu đề phụ"/>
-    <w:basedOn w:val="style15"/>
-    <w:next w:val="style16"/>
+    <w:basedOn w:val="style16"/>
+    <w:next w:val="style17"/>
     <w:pPr>
       <w:jc w:val="center"/>
     </w:pPr>
@@ -1282,10 +2041,10 @@
       <w:iCs/>
     </w:rPr>
   </w:style>
-  <w:style w:styleId="style22" w:type="paragraph">
+  <w:style w:styleId="style23" w:type="paragraph">
     <w:name w:val="Tiêu đề nội dung"/>
-    <w:basedOn w:val="style15"/>
-    <w:next w:val="style22"/>
+    <w:basedOn w:val="style16"/>
+    <w:next w:val="style23"/>
     <w:pPr>
       <w:ind w:hanging="0" w:left="0" w:right="0"/>
       <w:suppressLineNumbers/>
@@ -1297,48 +2056,48 @@
       <w:bCs/>
     </w:rPr>
   </w:style>
-  <w:style w:styleId="style23" w:type="paragraph">
+  <w:style w:styleId="style24" w:type="paragraph">
     <w:name w:val="Nội dung 2"/>
-    <w:basedOn w:val="style19"/>
-    <w:next w:val="style23"/>
+    <w:basedOn w:val="style20"/>
+    <w:next w:val="style24"/>
     <w:pPr>
       <w:tabs>
-        <w:tab w:leader="dot" w:pos="10538" w:val="right"/>
+        <w:tab w:leader="dot" w:pos="10821" w:val="right"/>
       </w:tabs>
       <w:ind w:hanging="0" w:left="283" w:right="0"/>
     </w:pPr>
     <w:rPr/>
   </w:style>
-  <w:style w:styleId="style24" w:type="paragraph">
+  <w:style w:styleId="style25" w:type="paragraph">
     <w:name w:val="Nội dung 3"/>
-    <w:basedOn w:val="style19"/>
-    <w:next w:val="style24"/>
+    <w:basedOn w:val="style20"/>
+    <w:next w:val="style25"/>
     <w:pPr>
       <w:tabs>
-        <w:tab w:leader="dot" w:pos="11104" w:val="right"/>
+        <w:tab w:leader="dot" w:pos="11670" w:val="right"/>
       </w:tabs>
       <w:ind w:hanging="0" w:left="566" w:right="0"/>
     </w:pPr>
     <w:rPr/>
   </w:style>
-  <w:style w:styleId="style25" w:type="paragraph">
+  <w:style w:styleId="style26" w:type="paragraph">
     <w:name w:val="Mã nguồn"/>
-    <w:basedOn w:val="style26"/>
-    <w:next w:val="style25"/>
-    <w:pPr/>
-    <w:rPr/>
-  </w:style>
-  <w:style w:styleId="style26" w:type="paragraph">
-    <w:name w:val="Văn bản"/>
-    <w:basedOn w:val="style18"/>
+    <w:basedOn w:val="style27"/>
     <w:next w:val="style26"/>
     <w:pPr/>
     <w:rPr/>
   </w:style>
   <w:style w:styleId="style27" w:type="paragraph">
+    <w:name w:val="Văn bản"/>
+    <w:basedOn w:val="style19"/>
+    <w:next w:val="style27"/>
+    <w:pPr/>
+    <w:rPr/>
+  </w:style>
+  <w:style w:styleId="style28" w:type="paragraph">
     <w:name w:val="Tiêu đề chỉ mục"/>
-    <w:basedOn w:val="style15"/>
-    <w:next w:val="style27"/>
+    <w:basedOn w:val="style16"/>
+    <w:next w:val="style28"/>
     <w:pPr>
       <w:ind w:hanging="0" w:left="0" w:right="0"/>
       <w:suppressLineNumbers/>

</xml_diff>

<commit_message>
+ s?a l?i file h??ng d?n + s?a l?i do FindBug ph?t hi?n
</commit_message>
<xml_diff>
--- a/docs/design.docx
+++ b/docs/design.docx
@@ -7,19 +7,15 @@
         <w:pStyle w:val="style17"/>
       </w:pPr>
       <w:r>
-        <w:rPr>
-          <w:rFonts w:ascii="Tahoma" w:cs="Tahoma" w:hAnsi="Tahoma"/>
-        </w:rPr>
-      </w:r>
-    </w:p>
-    <w:p>
-      <w:pPr>
-        <w:pStyle w:val="style17"/>
-      </w:pPr>
-      <w:r>
-        <w:rPr>
-          <w:rFonts w:ascii="Tahoma" w:cs="Tahoma" w:hAnsi="Tahoma"/>
-        </w:rPr>
+        <w:rPr/>
+      </w:r>
+    </w:p>
+    <w:p>
+      <w:pPr>
+        <w:pStyle w:val="style17"/>
+      </w:pPr>
+      <w:r>
+        <w:rPr/>
       </w:r>
     </w:p>
     <w:p>
@@ -38,19 +34,15 @@
         <w:pStyle w:val="style22"/>
       </w:pPr>
       <w:r>
-        <w:rPr>
-          <w:rFonts w:ascii="Tahoma" w:cs="Tahoma" w:hAnsi="Tahoma"/>
-        </w:rPr>
-      </w:r>
-    </w:p>
-    <w:p>
-      <w:pPr>
-        <w:pStyle w:val="style17"/>
-      </w:pPr>
-      <w:r>
-        <w:rPr>
-          <w:rFonts w:ascii="Tahoma" w:cs="Tahoma" w:hAnsi="Tahoma"/>
-        </w:rPr>
+        <w:rPr/>
+      </w:r>
+    </w:p>
+    <w:p>
+      <w:pPr>
+        <w:pStyle w:val="style17"/>
+      </w:pPr>
+      <w:r>
+        <w:rPr/>
       </w:r>
     </w:p>
     <w:p>
@@ -59,9 +51,7 @@
         <w:pageBreakBefore/>
       </w:pPr>
       <w:r>
-        <w:rPr>
-          <w:rFonts w:ascii="Tahoma" w:cs="Tahoma" w:hAnsi="Tahoma"/>
-        </w:rPr>
+        <w:rPr/>
       </w:r>
     </w:p>
     <w:p>
@@ -219,7 +209,7 @@
         <w:rPr/>
         <w:t>form</w:t>
         <w:tab/>
-        <w:t>4</w:t>
+        <w:t>5</w:t>
       </w:r>
     </w:p>
     <w:p>
@@ -233,7 +223,7 @@
         <w:rPr/>
         <w:t>parse</w:t>
         <w:tab/>
-        <w:t>4</w:t>
+        <w:t>5</w:t>
       </w:r>
     </w:p>
     <w:p>
@@ -269,27 +259,43 @@
         <w:pStyle w:val="style24"/>
         <w:tabs>
           <w:tab w:leader="dot" w:pos="10538" w:val="right"/>
+          <w:tab w:leader="dot" w:pos="11387" w:val="right"/>
+        </w:tabs>
+      </w:pPr>
+      <w:r>
+        <w:rPr/>
+      </w:r>
+    </w:p>
+    <w:p>
+      <w:pPr>
+        <w:pStyle w:val="style24"/>
+        <w:tabs>
+          <w:tab w:leader="dot" w:pos="10821" w:val="right"/>
+          <w:tab w:leader="dot" w:pos="11387" w:val="right"/>
+        </w:tabs>
+      </w:pPr>
+      <w:r>
+        <w:rPr/>
+      </w:r>
+    </w:p>
+    <w:p>
+      <w:pPr>
+        <w:pStyle w:val="style24"/>
+        <w:tabs>
           <w:tab w:leader="dot" w:pos="11104" w:val="right"/>
-        </w:tabs>
-      </w:pPr>
-      <w:r>
-        <w:rPr>
-          <w:rFonts w:ascii="Tahoma" w:cs="Tahoma" w:hAnsi="Tahoma"/>
-        </w:rPr>
+          <w:tab w:leader="dot" w:pos="11387" w:val="right"/>
+        </w:tabs>
+      </w:pPr>
+      <w:r>
+        <w:rPr/>
       </w:r>
     </w:p>
     <w:p>
       <w:pPr>
         <w:pStyle w:val="style24"/>
-        <w:tabs>
-          <w:tab w:leader="dot" w:pos="10821" w:val="right"/>
-          <w:tab w:leader="dot" w:pos="11104" w:val="right"/>
-        </w:tabs>
-      </w:pPr>
-      <w:r>
-        <w:rPr>
-          <w:rFonts w:ascii="Tahoma" w:cs="Tahoma" w:hAnsi="Tahoma"/>
-        </w:rPr>
+      </w:pPr>
+      <w:r>
+        <w:rPr/>
       </w:r>
     </w:p>
     <w:p>
@@ -297,19 +303,7 @@
         <w:pStyle w:val="style24"/>
       </w:pPr>
       <w:r>
-        <w:rPr>
-          <w:rFonts w:ascii="Tahoma" w:cs="Tahoma" w:hAnsi="Tahoma"/>
-        </w:rPr>
-      </w:r>
-    </w:p>
-    <w:p>
-      <w:pPr>
-        <w:pStyle w:val="style24"/>
-      </w:pPr>
-      <w:r>
-        <w:rPr>
-          <w:rFonts w:ascii="Tahoma" w:cs="Tahoma" w:hAnsi="Tahoma"/>
-        </w:rPr>
+        <w:rPr/>
       </w:r>
     </w:p>
     <w:p>
@@ -321,9 +315,7 @@
         </w:numPr>
       </w:pPr>
       <w:r>
-        <w:rPr>
-          <w:rFonts w:ascii="Tahoma" w:cs="Tahoma" w:hAnsi="Tahoma"/>
-        </w:rPr>
+        <w:rPr/>
       </w:r>
     </w:p>
     <w:p>
@@ -334,6 +326,29 @@
           <w:numId w:val="4"/>
         </w:numPr>
         <w:pageBreakBefore/>
+      </w:pPr>
+      <w:r>
+        <w:rPr>
+          <w:rFonts w:ascii="Tahoma" w:cs="Tahoma" w:hAnsi="Tahoma"/>
+        </w:rPr>
+        <w:t>Cơ chế thực hiện hành động</w:t>
+      </w:r>
+    </w:p>
+    <w:p>
+      <w:pPr>
+        <w:pStyle w:val="style17"/>
+      </w:pPr>
+      <w:r>
+        <w:rPr/>
+      </w:r>
+    </w:p>
+    <w:p>
+      <w:pPr>
+        <w:pStyle w:val="style2"/>
+        <w:numPr>
+          <w:ilvl w:val="1"/>
+          <w:numId w:val="4"/>
+        </w:numPr>
       </w:pPr>
       <w:r>
         <w:rPr>
@@ -471,9 +486,7 @@
         </w:numPr>
       </w:pPr>
       <w:r>
-        <w:rPr>
-          <w:rFonts w:ascii="Tahoma" w:cs="Tahoma" w:hAnsi="Tahoma"/>
-        </w:rPr>
+        <w:rPr/>
       </w:r>
     </w:p>
     <w:p>
@@ -1523,13 +1536,7 @@
     <w:name w:val="Tiêu đề 1"/>
     <w:basedOn w:val="style16"/>
     <w:next w:val="style17"/>
-    <w:pPr>
-      <w:outlineLvl w:val="0"/>
-      <w:numPr>
-        <w:ilvl w:val="0"/>
-        <w:numId w:val="1"/>
-      </w:numPr>
-    </w:pPr>
+    <w:pPr/>
     <w:rPr>
       <w:sz w:val="32"/>
       <w:b/>
@@ -1685,7 +1692,7 @@
     <w:next w:val="style24"/>
     <w:pPr>
       <w:tabs>
-        <w:tab w:leader="dot" w:pos="11104" w:val="right"/>
+        <w:tab w:leader="dot" w:pos="11387" w:val="right"/>
       </w:tabs>
       <w:ind w:hanging="0" w:left="283" w:right="0"/>
     </w:pPr>
@@ -1697,7 +1704,7 @@
     <w:next w:val="style25"/>
     <w:pPr>
       <w:tabs>
-        <w:tab w:leader="dot" w:pos="12236" w:val="right"/>
+        <w:tab w:leader="dot" w:pos="12802" w:val="right"/>
       </w:tabs>
       <w:ind w:hanging="0" w:left="566" w:right="0"/>
     </w:pPr>
@@ -1707,12 +1714,8 @@
     <w:name w:val="Mã nguồn"/>
     <w:basedOn w:val="style27"/>
     <w:next w:val="style26"/>
-    <w:pPr>
-      <w:ind w:firstLine="454" w:left="0" w:right="0"/>
-    </w:pPr>
-    <w:rPr>
-      <w:bCs w:val="off"/>
-    </w:rPr>
+    <w:pPr/>
+    <w:rPr/>
   </w:style>
   <w:style w:styleId="style27" w:type="paragraph">
     <w:name w:val="Văn bản"/>

</xml_diff>